<commit_message>
monents + update notes over uitslag test
</commit_message>
<xml_diff>
--- a/Notes.docx
+++ b/Notes.docx
@@ -8,6 +8,7 @@
           <w:tab w:val="left" w:pos="7973"/>
         </w:tabs>
         <w:rPr>
+          <w:b/>
           <w:lang w:val="en-US"/>
         </w:rPr>
       </w:pPr>
@@ -38,6 +39,2078 @@
         </w:rPr>
         <w:t>-svc is a two-class classifier</w:t>
       </w:r>
+      <w:r>
+        <w:rPr>
+          <w:lang w:val="en-US"/>
+        </w:rPr>
+        <w:br/>
+      </w:r>
+      <w:r>
+        <w:rPr>
+          <w:lang w:val="en-US"/>
+        </w:rPr>
+        <w:br/>
+      </w:r>
+      <w:r>
+        <w:rPr>
+          <w:lang w:val="en-US"/>
+        </w:rPr>
+        <w:br/>
+      </w:r>
+      <w:r>
+        <w:rPr>
+          <w:b/>
+          <w:lang w:val="en-US"/>
+        </w:rPr>
+        <w:t>Moments</w:t>
+      </w:r>
+      <w:r>
+        <w:rPr>
+          <w:b/>
+          <w:lang w:val="en-US"/>
+        </w:rPr>
+        <w:t xml:space="preserve"> features</w:t>
+      </w:r>
+    </w:p>
+    <w:p>
+      <w:pPr>
+        <w:autoSpaceDE w:val="0"/>
+        <w:autoSpaceDN w:val="0"/>
+        <w:adjustRightInd w:val="0"/>
+        <w:spacing w:after="0" w:line="240" w:lineRule="auto"/>
+        <w:rPr>
+          <w:rFonts w:ascii="Courier New" w:hAnsi="Courier New" w:cs="Courier New"/>
+          <w:i/>
+          <w:sz w:val="24"/>
+          <w:szCs w:val="24"/>
+        </w:rPr>
+      </w:pPr>
+      <w:r>
+        <w:rPr>
+          <w:i/>
+        </w:rPr>
+        <w:t xml:space="preserve">Eerste versie, alle </w:t>
+      </w:r>
+      <w:r>
+        <w:rPr>
+          <w:rFonts w:ascii="Courier New" w:hAnsi="Courier New" w:cs="Courier New"/>
+          <w:i/>
+          <w:color w:val="000000"/>
+          <w:sz w:val="24"/>
+          <w:szCs w:val="24"/>
+        </w:rPr>
+        <w:t>{</w:t>
+      </w:r>
+      <w:r>
+        <w:rPr>
+          <w:rFonts w:ascii="Courier New" w:hAnsi="Courier New" w:cs="Courier New"/>
+          <w:i/>
+          <w:color w:val="A020F0"/>
+          <w:sz w:val="24"/>
+          <w:szCs w:val="24"/>
+        </w:rPr>
+        <w:t>'none'</w:t>
+      </w:r>
+      <w:r>
+        <w:rPr>
+          <w:rFonts w:ascii="Courier New" w:hAnsi="Courier New" w:cs="Courier New"/>
+          <w:i/>
+          <w:color w:val="000000"/>
+          <w:sz w:val="24"/>
+          <w:szCs w:val="24"/>
+        </w:rPr>
+        <w:t>,</w:t>
+      </w:r>
+      <w:r>
+        <w:rPr>
+          <w:rFonts w:ascii="Courier New" w:hAnsi="Courier New" w:cs="Courier New"/>
+          <w:i/>
+          <w:color w:val="A020F0"/>
+          <w:sz w:val="24"/>
+          <w:szCs w:val="24"/>
+        </w:rPr>
+        <w:t>'central'</w:t>
+      </w:r>
+      <w:r>
+        <w:rPr>
+          <w:rFonts w:ascii="Courier New" w:hAnsi="Courier New" w:cs="Courier New"/>
+          <w:i/>
+          <w:color w:val="000000"/>
+          <w:sz w:val="24"/>
+          <w:szCs w:val="24"/>
+        </w:rPr>
+        <w:t>,</w:t>
+      </w:r>
+      <w:r>
+        <w:rPr>
+          <w:rFonts w:ascii="Courier New" w:hAnsi="Courier New" w:cs="Courier New"/>
+          <w:i/>
+          <w:color w:val="A020F0"/>
+          <w:sz w:val="24"/>
+          <w:szCs w:val="24"/>
+        </w:rPr>
+        <w:t>'scaled'</w:t>
+      </w:r>
+      <w:r>
+        <w:rPr>
+          <w:rFonts w:ascii="Courier New" w:hAnsi="Courier New" w:cs="Courier New"/>
+          <w:i/>
+          <w:color w:val="000000"/>
+          <w:sz w:val="24"/>
+          <w:szCs w:val="24"/>
+        </w:rPr>
+        <w:t>,</w:t>
+      </w:r>
+      <w:r>
+        <w:rPr>
+          <w:rFonts w:ascii="Courier New" w:hAnsi="Courier New" w:cs="Courier New"/>
+          <w:i/>
+          <w:color w:val="A020F0"/>
+          <w:sz w:val="24"/>
+          <w:szCs w:val="24"/>
+        </w:rPr>
+        <w:t>'hu'</w:t>
+      </w:r>
+      <w:r>
+        <w:rPr>
+          <w:rFonts w:ascii="Courier New" w:hAnsi="Courier New" w:cs="Courier New"/>
+          <w:i/>
+          <w:color w:val="000000"/>
+          <w:sz w:val="24"/>
+          <w:szCs w:val="24"/>
+        </w:rPr>
+        <w:t>,</w:t>
+      </w:r>
+      <w:r>
+        <w:rPr>
+          <w:rFonts w:ascii="Courier New" w:hAnsi="Courier New" w:cs="Courier New"/>
+          <w:i/>
+          <w:color w:val="A020F0"/>
+          <w:sz w:val="24"/>
+          <w:szCs w:val="24"/>
+        </w:rPr>
+        <w:t>'zer'</w:t>
+      </w:r>
+      <w:r>
+        <w:rPr>
+          <w:rFonts w:ascii="Courier New" w:hAnsi="Courier New" w:cs="Courier New"/>
+          <w:i/>
+          <w:color w:val="000000"/>
+          <w:sz w:val="24"/>
+          <w:szCs w:val="24"/>
+        </w:rPr>
+        <w:t>},</w:t>
+      </w:r>
+      <w:r>
+        <w:rPr>
+          <w:rFonts w:ascii="Courier New" w:hAnsi="Courier New" w:cs="Courier New"/>
+          <w:i/>
+          <w:color w:val="000000"/>
+          <w:sz w:val="24"/>
+          <w:szCs w:val="24"/>
+        </w:rPr>
+        <w:t xml:space="preserve"> im = prnist([0:9],[1:1000]);</w:t>
+      </w:r>
+      <w:r>
+        <w:rPr>
+          <w:rFonts w:ascii="Courier New" w:hAnsi="Courier New" w:cs="Courier New"/>
+          <w:i/>
+          <w:color w:val="000000"/>
+          <w:sz w:val="24"/>
+          <w:szCs w:val="24"/>
+        </w:rPr>
+        <w:br/>
+      </w:r>
+    </w:p>
+    <w:p>
+      <w:pPr>
+        <w:tabs>
+          <w:tab w:val="left" w:pos="7973"/>
+        </w:tabs>
+        <w:rPr>
+          <w:lang w:val="en-US"/>
+        </w:rPr>
+      </w:pPr>
+      <w:r>
+        <w:rPr>
+          <w:lang w:val="en-US"/>
+        </w:rPr>
+        <w:t xml:space="preserve">For size 200 the best </w:t>
+      </w:r>
+      <w:proofErr w:type="spellStart"/>
+      <w:r>
+        <w:rPr>
+          <w:lang w:val="en-US"/>
+        </w:rPr>
+        <w:t>paramatrix</w:t>
+      </w:r>
+      <w:proofErr w:type="spellEnd"/>
+      <w:r>
+        <w:rPr>
+          <w:lang w:val="en-US"/>
+        </w:rPr>
+        <w:t xml:space="preserve"> classifier = </w:t>
+      </w:r>
+      <w:proofErr w:type="spellStart"/>
+      <w:r>
+        <w:rPr>
+          <w:lang w:val="en-US"/>
+        </w:rPr>
+        <w:t>ldc</w:t>
+      </w:r>
+      <w:proofErr w:type="spellEnd"/>
+      <w:r>
+        <w:rPr>
+          <w:lang w:val="en-US"/>
+        </w:rPr>
+        <w:t xml:space="preserve">, with mean error = 0.376150 </w:t>
+      </w:r>
+      <w:r>
+        <w:rPr>
+          <w:lang w:val="en-US"/>
+        </w:rPr>
+        <w:br/>
+      </w:r>
+      <w:r>
+        <w:rPr>
+          <w:lang w:val="en-US"/>
+        </w:rPr>
+        <w:t xml:space="preserve">For size 200 the best k = 12, with mean error = 0.420613 </w:t>
+      </w:r>
+      <w:r>
+        <w:rPr>
+          <w:lang w:val="en-US"/>
+        </w:rPr>
+        <w:br/>
+      </w:r>
+      <w:r>
+        <w:rPr>
+          <w:lang w:val="en-US"/>
+        </w:rPr>
+        <w:t xml:space="preserve">12-NN, untrained  mapping   --&gt; </w:t>
+      </w:r>
+      <w:proofErr w:type="spellStart"/>
+      <w:r>
+        <w:rPr>
+          <w:lang w:val="en-US"/>
+        </w:rPr>
+        <w:t>knnc</w:t>
+      </w:r>
+      <w:proofErr w:type="spellEnd"/>
+      <w:r>
+        <w:rPr>
+          <w:lang w:val="en-US"/>
+        </w:rPr>
+        <w:br/>
+      </w:r>
+      <w:r>
+        <w:rPr>
+          <w:lang w:val="en-US"/>
+        </w:rPr>
+        <w:br/>
+      </w:r>
+      <w:r>
+        <w:rPr>
+          <w:i/>
+          <w:lang w:val="en-US"/>
+        </w:rPr>
+        <w:t>-</w:t>
+      </w:r>
+      <w:proofErr w:type="spellStart"/>
+      <w:r>
+        <w:rPr>
+          <w:i/>
+          <w:lang w:val="en-US"/>
+        </w:rPr>
+        <w:t>Laatste</w:t>
+      </w:r>
+      <w:proofErr w:type="spellEnd"/>
+      <w:r>
+        <w:rPr>
+          <w:i/>
+          <w:lang w:val="en-US"/>
+        </w:rPr>
+        <w:t xml:space="preserve"> </w:t>
+      </w:r>
+      <w:proofErr w:type="spellStart"/>
+      <w:r>
+        <w:rPr>
+          <w:i/>
+          <w:lang w:val="en-US"/>
+        </w:rPr>
+        <w:t>versie</w:t>
+      </w:r>
+      <w:proofErr w:type="spellEnd"/>
+      <w:r>
+        <w:rPr>
+          <w:i/>
+          <w:lang w:val="en-US"/>
+        </w:rPr>
+        <w:t xml:space="preserve">, </w:t>
+      </w:r>
+      <w:proofErr w:type="spellStart"/>
+      <w:r>
+        <w:rPr>
+          <w:i/>
+          <w:lang w:val="en-US"/>
+        </w:rPr>
+        <w:t>alle</w:t>
+      </w:r>
+      <w:proofErr w:type="spellEnd"/>
+      <w:r>
+        <w:rPr>
+          <w:i/>
+          <w:lang w:val="en-US"/>
+        </w:rPr>
+        <w:t xml:space="preserve"> </w:t>
+      </w:r>
+      <w:r>
+        <w:rPr>
+          <w:rFonts w:ascii="Courier New" w:hAnsi="Courier New" w:cs="Courier New"/>
+          <w:i/>
+          <w:color w:val="000000"/>
+          <w:sz w:val="24"/>
+          <w:szCs w:val="24"/>
+          <w:lang w:val="en-US"/>
+        </w:rPr>
+        <w:t>{</w:t>
+      </w:r>
+      <w:r>
+        <w:rPr>
+          <w:rFonts w:ascii="Courier New" w:hAnsi="Courier New" w:cs="Courier New"/>
+          <w:i/>
+          <w:color w:val="A020F0"/>
+          <w:sz w:val="24"/>
+          <w:szCs w:val="24"/>
+          <w:lang w:val="en-US"/>
+        </w:rPr>
+        <w:t>'</w:t>
+      </w:r>
+      <w:proofErr w:type="spellStart"/>
+      <w:r>
+        <w:rPr>
+          <w:rFonts w:ascii="Courier New" w:hAnsi="Courier New" w:cs="Courier New"/>
+          <w:i/>
+          <w:color w:val="A020F0"/>
+          <w:sz w:val="24"/>
+          <w:szCs w:val="24"/>
+          <w:lang w:val="en-US"/>
+        </w:rPr>
+        <w:t>none'</w:t>
+      </w:r>
+      <w:r>
+        <w:rPr>
+          <w:rFonts w:ascii="Courier New" w:hAnsi="Courier New" w:cs="Courier New"/>
+          <w:i/>
+          <w:color w:val="000000"/>
+          <w:sz w:val="24"/>
+          <w:szCs w:val="24"/>
+          <w:lang w:val="en-US"/>
+        </w:rPr>
+        <w:t>,</w:t>
+      </w:r>
+      <w:r>
+        <w:rPr>
+          <w:rFonts w:ascii="Courier New" w:hAnsi="Courier New" w:cs="Courier New"/>
+          <w:i/>
+          <w:color w:val="A020F0"/>
+          <w:sz w:val="24"/>
+          <w:szCs w:val="24"/>
+          <w:lang w:val="en-US"/>
+        </w:rPr>
+        <w:t>'central'</w:t>
+      </w:r>
+      <w:r>
+        <w:rPr>
+          <w:rFonts w:ascii="Courier New" w:hAnsi="Courier New" w:cs="Courier New"/>
+          <w:i/>
+          <w:color w:val="000000"/>
+          <w:sz w:val="24"/>
+          <w:szCs w:val="24"/>
+          <w:lang w:val="en-US"/>
+        </w:rPr>
+        <w:t>,</w:t>
+      </w:r>
+      <w:r>
+        <w:rPr>
+          <w:rFonts w:ascii="Courier New" w:hAnsi="Courier New" w:cs="Courier New"/>
+          <w:i/>
+          <w:color w:val="A020F0"/>
+          <w:sz w:val="24"/>
+          <w:szCs w:val="24"/>
+          <w:lang w:val="en-US"/>
+        </w:rPr>
+        <w:t>'scaled'</w:t>
+      </w:r>
+      <w:r>
+        <w:rPr>
+          <w:rFonts w:ascii="Courier New" w:hAnsi="Courier New" w:cs="Courier New"/>
+          <w:i/>
+          <w:color w:val="000000"/>
+          <w:sz w:val="24"/>
+          <w:szCs w:val="24"/>
+          <w:lang w:val="en-US"/>
+        </w:rPr>
+        <w:t>,</w:t>
+      </w:r>
+      <w:r>
+        <w:rPr>
+          <w:rFonts w:ascii="Courier New" w:hAnsi="Courier New" w:cs="Courier New"/>
+          <w:i/>
+          <w:color w:val="A020F0"/>
+          <w:sz w:val="24"/>
+          <w:szCs w:val="24"/>
+          <w:lang w:val="en-US"/>
+        </w:rPr>
+        <w:t>'hu'</w:t>
+      </w:r>
+      <w:r>
+        <w:rPr>
+          <w:rFonts w:ascii="Courier New" w:hAnsi="Courier New" w:cs="Courier New"/>
+          <w:i/>
+          <w:color w:val="000000"/>
+          <w:sz w:val="24"/>
+          <w:szCs w:val="24"/>
+          <w:lang w:val="en-US"/>
+        </w:rPr>
+        <w:t>,</w:t>
+      </w:r>
+      <w:r>
+        <w:rPr>
+          <w:rFonts w:ascii="Courier New" w:hAnsi="Courier New" w:cs="Courier New"/>
+          <w:i/>
+          <w:color w:val="A020F0"/>
+          <w:sz w:val="24"/>
+          <w:szCs w:val="24"/>
+          <w:lang w:val="en-US"/>
+        </w:rPr>
+        <w:t>'zer</w:t>
+      </w:r>
+      <w:proofErr w:type="spellEnd"/>
+      <w:r>
+        <w:rPr>
+          <w:rFonts w:ascii="Courier New" w:hAnsi="Courier New" w:cs="Courier New"/>
+          <w:i/>
+          <w:color w:val="A020F0"/>
+          <w:sz w:val="24"/>
+          <w:szCs w:val="24"/>
+          <w:lang w:val="en-US"/>
+        </w:rPr>
+        <w:t>'</w:t>
+      </w:r>
+      <w:r>
+        <w:rPr>
+          <w:rFonts w:ascii="Courier New" w:hAnsi="Courier New" w:cs="Courier New"/>
+          <w:i/>
+          <w:color w:val="000000"/>
+          <w:sz w:val="24"/>
+          <w:szCs w:val="24"/>
+          <w:lang w:val="en-US"/>
+        </w:rPr>
+        <w:t xml:space="preserve">}, </w:t>
+      </w:r>
+      <w:proofErr w:type="spellStart"/>
+      <w:r>
+        <w:rPr>
+          <w:rFonts w:ascii="Courier New" w:hAnsi="Courier New" w:cs="Courier New"/>
+          <w:i/>
+          <w:color w:val="000000"/>
+          <w:sz w:val="24"/>
+          <w:szCs w:val="24"/>
+          <w:lang w:val="en-US"/>
+        </w:rPr>
+        <w:t>im</w:t>
+      </w:r>
+      <w:proofErr w:type="spellEnd"/>
+      <w:r>
+        <w:rPr>
+          <w:rFonts w:ascii="Courier New" w:hAnsi="Courier New" w:cs="Courier New"/>
+          <w:i/>
+          <w:color w:val="000000"/>
+          <w:sz w:val="24"/>
+          <w:szCs w:val="24"/>
+          <w:lang w:val="en-US"/>
+        </w:rPr>
+        <w:t xml:space="preserve"> = </w:t>
+      </w:r>
+      <w:proofErr w:type="spellStart"/>
+      <w:r>
+        <w:rPr>
+          <w:rFonts w:ascii="Courier New" w:hAnsi="Courier New" w:cs="Courier New"/>
+          <w:i/>
+          <w:color w:val="000000"/>
+          <w:sz w:val="24"/>
+          <w:szCs w:val="24"/>
+          <w:lang w:val="en-US"/>
+        </w:rPr>
+        <w:t>prnist</w:t>
+      </w:r>
+      <w:proofErr w:type="spellEnd"/>
+      <w:r>
+        <w:rPr>
+          <w:rFonts w:ascii="Courier New" w:hAnsi="Courier New" w:cs="Courier New"/>
+          <w:i/>
+          <w:color w:val="000000"/>
+          <w:sz w:val="24"/>
+          <w:szCs w:val="24"/>
+          <w:lang w:val="en-US"/>
+        </w:rPr>
+        <w:t>([0:9],[1:1000]);</w:t>
+      </w:r>
+      <w:r>
+        <w:rPr>
+          <w:rFonts w:ascii="Courier New" w:hAnsi="Courier New" w:cs="Courier New"/>
+          <w:i/>
+          <w:color w:val="000000"/>
+          <w:sz w:val="24"/>
+          <w:szCs w:val="24"/>
+          <w:lang w:val="en-US"/>
+        </w:rPr>
+        <w:br/>
+      </w:r>
+      <w:r>
+        <w:rPr>
+          <w:rFonts w:cs="Courier New"/>
+          <w:i/>
+          <w:color w:val="000000"/>
+          <w:lang w:val="en-US"/>
+        </w:rPr>
+        <w:br/>
+      </w:r>
+      <w:r>
+        <w:rPr>
+          <w:lang w:val="en-US"/>
+        </w:rPr>
+        <w:t xml:space="preserve">For size 200 the best </w:t>
+      </w:r>
+      <w:proofErr w:type="spellStart"/>
+      <w:r>
+        <w:rPr>
+          <w:lang w:val="en-US"/>
+        </w:rPr>
+        <w:t>paramatric</w:t>
+      </w:r>
+      <w:proofErr w:type="spellEnd"/>
+      <w:r>
+        <w:rPr>
+          <w:lang w:val="en-US"/>
+        </w:rPr>
+        <w:t xml:space="preserve"> classifier = </w:t>
+      </w:r>
+      <w:proofErr w:type="spellStart"/>
+      <w:r>
+        <w:rPr>
+          <w:lang w:val="en-US"/>
+        </w:rPr>
+        <w:t>ldc</w:t>
+      </w:r>
+      <w:proofErr w:type="spellEnd"/>
+      <w:r>
+        <w:rPr>
+          <w:lang w:val="en-US"/>
+        </w:rPr>
+        <w:t xml:space="preserve">, with mean error = 0.376575 testing </w:t>
+      </w:r>
+      <w:proofErr w:type="spellStart"/>
+      <w:r>
+        <w:rPr>
+          <w:lang w:val="en-US"/>
+        </w:rPr>
+        <w:t>knnc</w:t>
+      </w:r>
+      <w:proofErr w:type="spellEnd"/>
+      <w:r>
+        <w:rPr>
+          <w:lang w:val="en-US"/>
+        </w:rPr>
+        <w:br/>
+        <w:t xml:space="preserve">For size 200 the best k = 12, with mean error = 0.421687 testing </w:t>
+      </w:r>
+      <w:proofErr w:type="spellStart"/>
+      <w:r>
+        <w:rPr>
+          <w:lang w:val="en-US"/>
+        </w:rPr>
+        <w:t>parzen</w:t>
+      </w:r>
+      <w:proofErr w:type="spellEnd"/>
+      <w:r>
+        <w:rPr>
+          <w:lang w:val="en-US"/>
+        </w:rPr>
+        <w:br/>
+        <w:t xml:space="preserve">For size 200 the best h = 5.500000e+00, with mean error = 0.422406 </w:t>
+      </w:r>
+      <w:r>
+        <w:rPr>
+          <w:lang w:val="en-US"/>
+        </w:rPr>
+        <w:br/>
+        <w:t>For size 200 the mean error of the neural network classifier = 0.474344</w:t>
+      </w:r>
+      <w:r>
+        <w:rPr>
+          <w:lang w:val="en-US"/>
+        </w:rPr>
+        <w:br/>
+        <w:t xml:space="preserve">Bayes-Normal-1, untrained  mapping   --&gt; </w:t>
+      </w:r>
+      <w:proofErr w:type="spellStart"/>
+      <w:r>
+        <w:rPr>
+          <w:lang w:val="en-US"/>
+        </w:rPr>
+        <w:t>ldc</w:t>
+      </w:r>
+      <w:proofErr w:type="spellEnd"/>
+    </w:p>
+    <w:p>
+      <w:pPr>
+        <w:tabs>
+          <w:tab w:val="left" w:pos="7973"/>
+        </w:tabs>
+        <w:rPr>
+          <w:rFonts w:cs="Courier New"/>
+          <w:i/>
+          <w:color w:val="000000"/>
+          <w:lang w:val="en-US"/>
+        </w:rPr>
+      </w:pPr>
+      <w:r>
+        <w:rPr>
+          <w:lang w:val="en-US"/>
+        </w:rPr>
+        <w:br/>
+      </w:r>
+      <w:r>
+        <w:rPr>
+          <w:i/>
+          <w:lang w:val="en-US"/>
+        </w:rPr>
+        <w:t xml:space="preserve">- </w:t>
+      </w:r>
+      <w:r>
+        <w:rPr>
+          <w:rFonts w:cs="Courier New"/>
+          <w:i/>
+          <w:color w:val="000000"/>
+          <w:lang w:val="en-US"/>
+        </w:rPr>
+        <w:t>{</w:t>
+      </w:r>
+      <w:r>
+        <w:rPr>
+          <w:rFonts w:cs="Courier New"/>
+          <w:i/>
+          <w:color w:val="A020F0"/>
+          <w:lang w:val="en-US"/>
+        </w:rPr>
+        <w:t>'none'</w:t>
+      </w:r>
+      <w:r>
+        <w:rPr>
+          <w:rFonts w:cs="Courier New"/>
+          <w:i/>
+          <w:color w:val="000000"/>
+          <w:lang w:val="en-US"/>
+        </w:rPr>
+        <w:t xml:space="preserve">}, </w:t>
+      </w:r>
+      <w:proofErr w:type="spellStart"/>
+      <w:r>
+        <w:rPr>
+          <w:rFonts w:cs="Courier New"/>
+          <w:i/>
+          <w:color w:val="000000"/>
+          <w:lang w:val="en-US"/>
+        </w:rPr>
+        <w:t>im</w:t>
+      </w:r>
+      <w:proofErr w:type="spellEnd"/>
+      <w:r>
+        <w:rPr>
+          <w:rFonts w:cs="Courier New"/>
+          <w:i/>
+          <w:color w:val="000000"/>
+          <w:lang w:val="en-US"/>
+        </w:rPr>
+        <w:t xml:space="preserve"> = </w:t>
+      </w:r>
+      <w:proofErr w:type="spellStart"/>
+      <w:r>
+        <w:rPr>
+          <w:rFonts w:cs="Courier New"/>
+          <w:i/>
+          <w:color w:val="000000"/>
+          <w:lang w:val="en-US"/>
+        </w:rPr>
+        <w:t>prnist</w:t>
+      </w:r>
+      <w:proofErr w:type="spellEnd"/>
+      <w:r>
+        <w:rPr>
+          <w:rFonts w:cs="Courier New"/>
+          <w:i/>
+          <w:color w:val="000000"/>
+          <w:lang w:val="en-US"/>
+        </w:rPr>
+        <w:t>([0:9],[1:1000]);</w:t>
+      </w:r>
+      <w:r>
+        <w:rPr>
+          <w:rFonts w:cs="Courier New"/>
+          <w:i/>
+          <w:color w:val="000000"/>
+          <w:lang w:val="en-US"/>
+        </w:rPr>
+        <w:br/>
+      </w:r>
+      <w:r>
+        <w:rPr>
+          <w:rFonts w:cs="Courier New"/>
+          <w:color w:val="000000"/>
+          <w:lang w:val="en-US"/>
+        </w:rPr>
+        <w:br/>
+        <w:t xml:space="preserve">For size 200 the best </w:t>
+      </w:r>
+      <w:proofErr w:type="spellStart"/>
+      <w:r>
+        <w:rPr>
+          <w:rFonts w:cs="Courier New"/>
+          <w:color w:val="000000"/>
+          <w:lang w:val="en-US"/>
+        </w:rPr>
+        <w:t>paramatric</w:t>
+      </w:r>
+      <w:proofErr w:type="spellEnd"/>
+      <w:r>
+        <w:rPr>
+          <w:rFonts w:cs="Courier New"/>
+          <w:color w:val="000000"/>
+          <w:lang w:val="en-US"/>
+        </w:rPr>
+        <w:t xml:space="preserve"> classifier = </w:t>
+      </w:r>
+      <w:proofErr w:type="spellStart"/>
+      <w:r>
+        <w:rPr>
+          <w:rFonts w:cs="Courier New"/>
+          <w:color w:val="000000"/>
+          <w:lang w:val="en-US"/>
+        </w:rPr>
+        <w:t>qdc</w:t>
+      </w:r>
+      <w:proofErr w:type="spellEnd"/>
+      <w:r>
+        <w:rPr>
+          <w:rFonts w:cs="Courier New"/>
+          <w:color w:val="000000"/>
+          <w:lang w:val="en-US"/>
+        </w:rPr>
+        <w:t xml:space="preserve">, with mean error = 0.593281 testing </w:t>
+      </w:r>
+      <w:proofErr w:type="spellStart"/>
+      <w:r>
+        <w:rPr>
+          <w:rFonts w:cs="Courier New"/>
+          <w:color w:val="000000"/>
+          <w:lang w:val="en-US"/>
+        </w:rPr>
+        <w:t>knnc</w:t>
+      </w:r>
+      <w:proofErr w:type="spellEnd"/>
+      <w:r>
+        <w:rPr>
+          <w:rFonts w:cs="Courier New"/>
+          <w:color w:val="000000"/>
+          <w:lang w:val="en-US"/>
+        </w:rPr>
+        <w:br/>
+        <w:t xml:space="preserve">For size 200 the best k = 20, with mean error = 0.609788 testing </w:t>
+      </w:r>
+      <w:proofErr w:type="spellStart"/>
+      <w:r>
+        <w:rPr>
+          <w:rFonts w:cs="Courier New"/>
+          <w:color w:val="000000"/>
+          <w:lang w:val="en-US"/>
+        </w:rPr>
+        <w:t>parzen</w:t>
+      </w:r>
+      <w:proofErr w:type="spellEnd"/>
+      <w:r>
+        <w:rPr>
+          <w:rFonts w:cs="Courier New"/>
+          <w:color w:val="000000"/>
+          <w:lang w:val="en-US"/>
+        </w:rPr>
+        <w:br/>
+        <w:t xml:space="preserve">For size 200 the best h = 2.500000e+00, with mean error = 0.593625 </w:t>
+      </w:r>
+      <w:r>
+        <w:rPr>
+          <w:rFonts w:cs="Courier New"/>
+          <w:color w:val="000000"/>
+          <w:lang w:val="en-US"/>
+        </w:rPr>
+        <w:br/>
+        <w:t>For size 200 the mean error of the neural network classifier = 0.640563</w:t>
+      </w:r>
+      <w:r>
+        <w:rPr>
+          <w:rFonts w:cs="Courier New"/>
+          <w:color w:val="000000"/>
+          <w:lang w:val="en-US"/>
+        </w:rPr>
+        <w:br/>
+        <w:t xml:space="preserve">Bayes-Normal-2, untrained  mapping   --&gt; </w:t>
+      </w:r>
+      <w:proofErr w:type="spellStart"/>
+      <w:r>
+        <w:rPr>
+          <w:rFonts w:cs="Courier New"/>
+          <w:color w:val="000000"/>
+          <w:lang w:val="en-US"/>
+        </w:rPr>
+        <w:t>qdc</w:t>
+      </w:r>
+      <w:proofErr w:type="spellEnd"/>
+    </w:p>
+    <w:p>
+      <w:pPr>
+        <w:tabs>
+          <w:tab w:val="left" w:pos="7973"/>
+        </w:tabs>
+        <w:rPr>
+          <w:rFonts w:cs="Courier New"/>
+          <w:color w:val="000000"/>
+          <w:lang w:val="en-US"/>
+        </w:rPr>
+      </w:pPr>
+      <w:r>
+        <w:rPr>
+          <w:lang w:val="en-US"/>
+        </w:rPr>
+        <w:br/>
+      </w:r>
+      <w:r>
+        <w:rPr>
+          <w:i/>
+          <w:lang w:val="en-US"/>
+        </w:rPr>
+        <w:t xml:space="preserve">- </w:t>
+      </w:r>
+      <w:r>
+        <w:rPr>
+          <w:rFonts w:cs="Courier New"/>
+          <w:i/>
+          <w:color w:val="000000"/>
+          <w:lang w:val="en-US"/>
+        </w:rPr>
+        <w:t>{</w:t>
+      </w:r>
+      <w:r>
+        <w:rPr>
+          <w:rFonts w:cs="Courier New"/>
+          <w:i/>
+          <w:color w:val="A020F0"/>
+          <w:lang w:val="en-US"/>
+        </w:rPr>
+        <w:t>'center</w:t>
+      </w:r>
+      <w:r>
+        <w:rPr>
+          <w:rFonts w:cs="Courier New"/>
+          <w:i/>
+          <w:color w:val="A020F0"/>
+          <w:lang w:val="en-US"/>
+        </w:rPr>
+        <w:t>'</w:t>
+      </w:r>
+      <w:r>
+        <w:rPr>
+          <w:rFonts w:cs="Courier New"/>
+          <w:i/>
+          <w:color w:val="000000"/>
+          <w:lang w:val="en-US"/>
+        </w:rPr>
+        <w:t xml:space="preserve">}, </w:t>
+      </w:r>
+      <w:proofErr w:type="spellStart"/>
+      <w:r>
+        <w:rPr>
+          <w:rFonts w:cs="Courier New"/>
+          <w:i/>
+          <w:color w:val="000000"/>
+          <w:lang w:val="en-US"/>
+        </w:rPr>
+        <w:t>im</w:t>
+      </w:r>
+      <w:proofErr w:type="spellEnd"/>
+      <w:r>
+        <w:rPr>
+          <w:rFonts w:cs="Courier New"/>
+          <w:i/>
+          <w:color w:val="000000"/>
+          <w:lang w:val="en-US"/>
+        </w:rPr>
+        <w:t xml:space="preserve"> = </w:t>
+      </w:r>
+      <w:proofErr w:type="spellStart"/>
+      <w:r>
+        <w:rPr>
+          <w:rFonts w:cs="Courier New"/>
+          <w:i/>
+          <w:color w:val="000000"/>
+          <w:lang w:val="en-US"/>
+        </w:rPr>
+        <w:t>prnist</w:t>
+      </w:r>
+      <w:proofErr w:type="spellEnd"/>
+      <w:r>
+        <w:rPr>
+          <w:rFonts w:cs="Courier New"/>
+          <w:i/>
+          <w:color w:val="000000"/>
+          <w:lang w:val="en-US"/>
+        </w:rPr>
+        <w:t>([0:9],[1:1000]);</w:t>
+      </w:r>
+      <w:r>
+        <w:rPr>
+          <w:rFonts w:cs="Courier New"/>
+          <w:i/>
+          <w:color w:val="000000"/>
+          <w:lang w:val="en-US"/>
+        </w:rPr>
+        <w:br/>
+      </w:r>
+      <w:r>
+        <w:rPr>
+          <w:rFonts w:cs="Courier New"/>
+          <w:color w:val="000000"/>
+          <w:lang w:val="en-US"/>
+        </w:rPr>
+        <w:br/>
+      </w:r>
+      <w:r>
+        <w:rPr>
+          <w:rFonts w:cs="Courier New"/>
+          <w:color w:val="000000"/>
+          <w:lang w:val="en-US"/>
+        </w:rPr>
+        <w:t xml:space="preserve">For size 200 the best </w:t>
+      </w:r>
+      <w:proofErr w:type="spellStart"/>
+      <w:r>
+        <w:rPr>
+          <w:rFonts w:cs="Courier New"/>
+          <w:color w:val="000000"/>
+          <w:lang w:val="en-US"/>
+        </w:rPr>
+        <w:t>paramatric</w:t>
+      </w:r>
+      <w:proofErr w:type="spellEnd"/>
+      <w:r>
+        <w:rPr>
+          <w:rFonts w:cs="Courier New"/>
+          <w:color w:val="000000"/>
+          <w:lang w:val="en-US"/>
+        </w:rPr>
+        <w:t xml:space="preserve"> classifier = </w:t>
+      </w:r>
+      <w:proofErr w:type="spellStart"/>
+      <w:r>
+        <w:rPr>
+          <w:rFonts w:cs="Courier New"/>
+          <w:color w:val="000000"/>
+          <w:lang w:val="en-US"/>
+        </w:rPr>
+        <w:t>qdc</w:t>
+      </w:r>
+      <w:proofErr w:type="spellEnd"/>
+      <w:r>
+        <w:rPr>
+          <w:rFonts w:cs="Courier New"/>
+          <w:color w:val="000000"/>
+          <w:lang w:val="en-US"/>
+        </w:rPr>
+        <w:t>, with mean error = 0.608</w:t>
+      </w:r>
+      <w:r>
+        <w:rPr>
+          <w:rFonts w:cs="Courier New"/>
+          <w:color w:val="000000"/>
+          <w:lang w:val="en-US"/>
+        </w:rPr>
+        <w:t xml:space="preserve">412 </w:t>
+      </w:r>
+      <w:r>
+        <w:rPr>
+          <w:rFonts w:cs="Courier New"/>
+          <w:color w:val="000000"/>
+          <w:lang w:val="en-US"/>
+        </w:rPr>
+        <w:t xml:space="preserve">testing </w:t>
+      </w:r>
+      <w:proofErr w:type="spellStart"/>
+      <w:r>
+        <w:rPr>
+          <w:rFonts w:cs="Courier New"/>
+          <w:color w:val="000000"/>
+          <w:lang w:val="en-US"/>
+        </w:rPr>
+        <w:t>knnc</w:t>
+      </w:r>
+      <w:proofErr w:type="spellEnd"/>
+      <w:r>
+        <w:rPr>
+          <w:rFonts w:cs="Courier New"/>
+          <w:color w:val="000000"/>
+          <w:lang w:val="en-US"/>
+        </w:rPr>
+        <w:br/>
+      </w:r>
+      <w:r>
+        <w:rPr>
+          <w:rFonts w:cs="Courier New"/>
+          <w:color w:val="000000"/>
+          <w:lang w:val="en-US"/>
+        </w:rPr>
+        <w:t xml:space="preserve">For size 200 the best k = </w:t>
+      </w:r>
+      <w:r>
+        <w:rPr>
+          <w:rFonts w:cs="Courier New"/>
+          <w:color w:val="000000"/>
+          <w:lang w:val="en-US"/>
+        </w:rPr>
+        <w:t xml:space="preserve">20, with mean error = 0.588250 </w:t>
+      </w:r>
+      <w:r>
+        <w:rPr>
+          <w:rFonts w:cs="Courier New"/>
+          <w:color w:val="000000"/>
+          <w:lang w:val="en-US"/>
+        </w:rPr>
+        <w:t xml:space="preserve">testing </w:t>
+      </w:r>
+      <w:proofErr w:type="spellStart"/>
+      <w:r>
+        <w:rPr>
+          <w:rFonts w:cs="Courier New"/>
+          <w:color w:val="000000"/>
+          <w:lang w:val="en-US"/>
+        </w:rPr>
+        <w:t>parzen</w:t>
+      </w:r>
+      <w:proofErr w:type="spellEnd"/>
+      <w:r>
+        <w:rPr>
+          <w:rFonts w:cs="Courier New"/>
+          <w:color w:val="000000"/>
+          <w:lang w:val="en-US"/>
+        </w:rPr>
+        <w:br/>
+      </w:r>
+      <w:r>
+        <w:rPr>
+          <w:rFonts w:cs="Courier New"/>
+          <w:color w:val="000000"/>
+          <w:lang w:val="en-US"/>
+        </w:rPr>
+        <w:t xml:space="preserve">For size 200 the best h = 5.500000e+00, with mean error = 0.599050 </w:t>
+      </w:r>
+      <w:r>
+        <w:rPr>
+          <w:rFonts w:cs="Courier New"/>
+          <w:color w:val="000000"/>
+          <w:lang w:val="en-US"/>
+        </w:rPr>
+        <w:br/>
+      </w:r>
+      <w:r>
+        <w:rPr>
+          <w:rFonts w:cs="Courier New"/>
+          <w:color w:val="000000"/>
+          <w:lang w:val="en-US"/>
+        </w:rPr>
+        <w:t>For size 200 the mean error of the neural network classifier = 0.637019</w:t>
+      </w:r>
+      <w:r>
+        <w:rPr>
+          <w:rFonts w:cs="Courier New"/>
+          <w:color w:val="000000"/>
+          <w:lang w:val="en-US"/>
+        </w:rPr>
+        <w:br/>
+      </w:r>
+      <w:r>
+        <w:rPr>
+          <w:rFonts w:cs="Courier New"/>
+          <w:color w:val="000000"/>
+          <w:lang w:val="en-US"/>
+        </w:rPr>
+        <w:t xml:space="preserve">20-NN, untrained  mapping   --&gt; </w:t>
+      </w:r>
+      <w:proofErr w:type="spellStart"/>
+      <w:r>
+        <w:rPr>
+          <w:rFonts w:cs="Courier New"/>
+          <w:color w:val="000000"/>
+          <w:lang w:val="en-US"/>
+        </w:rPr>
+        <w:t>knnc</w:t>
+      </w:r>
+      <w:proofErr w:type="spellEnd"/>
+    </w:p>
+    <w:p>
+      <w:pPr>
+        <w:tabs>
+          <w:tab w:val="left" w:pos="7973"/>
+        </w:tabs>
+        <w:rPr>
+          <w:rFonts w:cs="Courier New"/>
+          <w:i/>
+          <w:color w:val="000000"/>
+          <w:lang w:val="en-US"/>
+        </w:rPr>
+      </w:pPr>
+      <w:r>
+        <w:rPr>
+          <w:i/>
+          <w:lang w:val="en-US"/>
+        </w:rPr>
+        <w:t xml:space="preserve">- </w:t>
+      </w:r>
+      <w:r>
+        <w:rPr>
+          <w:rFonts w:cs="Courier New"/>
+          <w:i/>
+          <w:color w:val="000000"/>
+          <w:lang w:val="en-US"/>
+        </w:rPr>
+        <w:t>{</w:t>
+      </w:r>
+      <w:r>
+        <w:rPr>
+          <w:rFonts w:cs="Courier New"/>
+          <w:i/>
+          <w:color w:val="A020F0"/>
+          <w:lang w:val="en-US"/>
+        </w:rPr>
+        <w:t>'scaled</w:t>
+      </w:r>
+      <w:r>
+        <w:rPr>
+          <w:rFonts w:cs="Courier New"/>
+          <w:i/>
+          <w:color w:val="A020F0"/>
+          <w:lang w:val="en-US"/>
+        </w:rPr>
+        <w:t>'</w:t>
+      </w:r>
+      <w:r>
+        <w:rPr>
+          <w:rFonts w:cs="Courier New"/>
+          <w:i/>
+          <w:color w:val="000000"/>
+          <w:lang w:val="en-US"/>
+        </w:rPr>
+        <w:t xml:space="preserve">}, </w:t>
+      </w:r>
+      <w:proofErr w:type="spellStart"/>
+      <w:r>
+        <w:rPr>
+          <w:rFonts w:cs="Courier New"/>
+          <w:i/>
+          <w:color w:val="000000"/>
+          <w:lang w:val="en-US"/>
+        </w:rPr>
+        <w:t>im</w:t>
+      </w:r>
+      <w:proofErr w:type="spellEnd"/>
+      <w:r>
+        <w:rPr>
+          <w:rFonts w:cs="Courier New"/>
+          <w:i/>
+          <w:color w:val="000000"/>
+          <w:lang w:val="en-US"/>
+        </w:rPr>
+        <w:t xml:space="preserve"> = </w:t>
+      </w:r>
+      <w:proofErr w:type="spellStart"/>
+      <w:r>
+        <w:rPr>
+          <w:rFonts w:cs="Courier New"/>
+          <w:i/>
+          <w:color w:val="000000"/>
+          <w:lang w:val="en-US"/>
+        </w:rPr>
+        <w:t>prnist</w:t>
+      </w:r>
+      <w:proofErr w:type="spellEnd"/>
+      <w:r>
+        <w:rPr>
+          <w:rFonts w:cs="Courier New"/>
+          <w:i/>
+          <w:color w:val="000000"/>
+          <w:lang w:val="en-US"/>
+        </w:rPr>
+        <w:t>([0:9],[1:1000]);</w:t>
+      </w:r>
+      <w:r>
+        <w:rPr>
+          <w:rFonts w:cs="Courier New"/>
+          <w:i/>
+          <w:color w:val="000000"/>
+          <w:lang w:val="en-US"/>
+        </w:rPr>
+        <w:br/>
+      </w:r>
+      <w:r>
+        <w:rPr>
+          <w:rFonts w:cs="Courier New"/>
+          <w:i/>
+          <w:color w:val="000000"/>
+          <w:lang w:val="en-US"/>
+        </w:rPr>
+        <w:t xml:space="preserve">For size 200 the best </w:t>
+      </w:r>
+      <w:proofErr w:type="spellStart"/>
+      <w:r>
+        <w:rPr>
+          <w:rFonts w:cs="Courier New"/>
+          <w:i/>
+          <w:color w:val="000000"/>
+          <w:lang w:val="en-US"/>
+        </w:rPr>
+        <w:t>paramatric</w:t>
+      </w:r>
+      <w:proofErr w:type="spellEnd"/>
+      <w:r>
+        <w:rPr>
+          <w:rFonts w:cs="Courier New"/>
+          <w:i/>
+          <w:color w:val="000000"/>
+          <w:lang w:val="en-US"/>
+        </w:rPr>
+        <w:t xml:space="preserve"> classifier = </w:t>
+      </w:r>
+      <w:proofErr w:type="spellStart"/>
+      <w:r>
+        <w:rPr>
+          <w:rFonts w:cs="Courier New"/>
+          <w:i/>
+          <w:color w:val="000000"/>
+          <w:lang w:val="en-US"/>
+        </w:rPr>
+        <w:t>loglc</w:t>
+      </w:r>
+      <w:proofErr w:type="spellEnd"/>
+      <w:r>
+        <w:rPr>
+          <w:rFonts w:cs="Courier New"/>
+          <w:i/>
+          <w:color w:val="000000"/>
+          <w:lang w:val="en-US"/>
+        </w:rPr>
+        <w:t>, wit</w:t>
+      </w:r>
+      <w:r>
+        <w:rPr>
+          <w:rFonts w:cs="Courier New"/>
+          <w:i/>
+          <w:color w:val="000000"/>
+          <w:lang w:val="en-US"/>
+        </w:rPr>
+        <w:t xml:space="preserve">h mean error = 0.685394 </w:t>
+      </w:r>
+      <w:r>
+        <w:rPr>
+          <w:rFonts w:cs="Courier New"/>
+          <w:i/>
+          <w:color w:val="000000"/>
+          <w:lang w:val="en-US"/>
+        </w:rPr>
+        <w:t xml:space="preserve">testing </w:t>
+      </w:r>
+      <w:proofErr w:type="spellStart"/>
+      <w:r>
+        <w:rPr>
+          <w:rFonts w:cs="Courier New"/>
+          <w:i/>
+          <w:color w:val="000000"/>
+          <w:lang w:val="en-US"/>
+        </w:rPr>
+        <w:t>knnc</w:t>
+      </w:r>
+      <w:proofErr w:type="spellEnd"/>
+      <w:r>
+        <w:rPr>
+          <w:rFonts w:cs="Courier New"/>
+          <w:i/>
+          <w:color w:val="000000"/>
+          <w:lang w:val="en-US"/>
+        </w:rPr>
+        <w:br/>
+      </w:r>
+      <w:r>
+        <w:rPr>
+          <w:rFonts w:cs="Courier New"/>
+          <w:i/>
+          <w:color w:val="000000"/>
+          <w:lang w:val="en-US"/>
+        </w:rPr>
+        <w:t xml:space="preserve">For size 200 the best k = </w:t>
+      </w:r>
+      <w:r>
+        <w:rPr>
+          <w:rFonts w:cs="Courier New"/>
+          <w:i/>
+          <w:color w:val="000000"/>
+          <w:lang w:val="en-US"/>
+        </w:rPr>
+        <w:t xml:space="preserve">20, with mean error = 0.681106 </w:t>
+      </w:r>
+      <w:r>
+        <w:rPr>
+          <w:rFonts w:cs="Courier New"/>
+          <w:i/>
+          <w:color w:val="000000"/>
+          <w:lang w:val="en-US"/>
+        </w:rPr>
+        <w:t xml:space="preserve">testing </w:t>
+      </w:r>
+      <w:proofErr w:type="spellStart"/>
+      <w:r>
+        <w:rPr>
+          <w:rFonts w:cs="Courier New"/>
+          <w:i/>
+          <w:color w:val="000000"/>
+          <w:lang w:val="en-US"/>
+        </w:rPr>
+        <w:t>parzen</w:t>
+      </w:r>
+      <w:proofErr w:type="spellEnd"/>
+      <w:r>
+        <w:rPr>
+          <w:rFonts w:cs="Courier New"/>
+          <w:i/>
+          <w:color w:val="000000"/>
+          <w:lang w:val="en-US"/>
+        </w:rPr>
+        <w:br/>
+      </w:r>
+      <w:r>
+        <w:rPr>
+          <w:rFonts w:cs="Courier New"/>
+          <w:i/>
+          <w:color w:val="000000"/>
+          <w:lang w:val="en-US"/>
+        </w:rPr>
+        <w:t xml:space="preserve">For size 200 the best h = 5.000000e-01, with mean error = 0.736344 </w:t>
+      </w:r>
+      <w:r>
+        <w:rPr>
+          <w:rFonts w:cs="Courier New"/>
+          <w:i/>
+          <w:color w:val="000000"/>
+          <w:lang w:val="en-US"/>
+        </w:rPr>
+        <w:br/>
+      </w:r>
+      <w:r>
+        <w:rPr>
+          <w:rFonts w:cs="Courier New"/>
+          <w:i/>
+          <w:color w:val="000000"/>
+          <w:lang w:val="en-US"/>
+        </w:rPr>
+        <w:t>For size 200 the mean error of the neural network classifier = 0.652525</w:t>
+      </w:r>
+      <w:r>
+        <w:rPr>
+          <w:rFonts w:cs="Courier New"/>
+          <w:i/>
+          <w:color w:val="000000"/>
+          <w:lang w:val="en-US"/>
+        </w:rPr>
+        <w:br/>
+      </w:r>
+      <w:r>
+        <w:rPr>
+          <w:rFonts w:cs="Courier New"/>
+          <w:i/>
+          <w:color w:val="000000"/>
+          <w:lang w:val="en-US"/>
+        </w:rPr>
+        <w:lastRenderedPageBreak/>
+        <w:t xml:space="preserve">AutoNeuralNet, untrained  mapping   --&gt; </w:t>
+      </w:r>
+      <w:proofErr w:type="spellStart"/>
+      <w:r>
+        <w:rPr>
+          <w:rFonts w:cs="Courier New"/>
+          <w:i/>
+          <w:color w:val="000000"/>
+          <w:lang w:val="en-US"/>
+        </w:rPr>
+        <w:t>neurc</w:t>
+      </w:r>
+      <w:proofErr w:type="spellEnd"/>
+      <w:r>
+        <w:rPr>
+          <w:rFonts w:cs="Courier New"/>
+          <w:i/>
+          <w:color w:val="000000"/>
+          <w:lang w:val="en-US"/>
+        </w:rPr>
+        <w:br/>
+      </w:r>
+    </w:p>
+    <w:p>
+      <w:pPr>
+        <w:tabs>
+          <w:tab w:val="left" w:pos="7973"/>
+        </w:tabs>
+        <w:rPr>
+          <w:rFonts w:cs="Courier New"/>
+          <w:color w:val="000000"/>
+          <w:lang w:val="en-US"/>
+        </w:rPr>
+      </w:pPr>
+      <w:r>
+        <w:rPr>
+          <w:i/>
+          <w:lang w:val="en-US"/>
+        </w:rPr>
+        <w:t xml:space="preserve">- </w:t>
+      </w:r>
+      <w:r>
+        <w:rPr>
+          <w:rFonts w:cs="Courier New"/>
+          <w:i/>
+          <w:color w:val="000000"/>
+          <w:lang w:val="en-US"/>
+        </w:rPr>
+        <w:t>{</w:t>
+      </w:r>
+      <w:r>
+        <w:rPr>
+          <w:rFonts w:cs="Courier New"/>
+          <w:i/>
+          <w:color w:val="A020F0"/>
+          <w:lang w:val="en-US"/>
+        </w:rPr>
+        <w:t>'</w:t>
+      </w:r>
+      <w:proofErr w:type="spellStart"/>
+      <w:r>
+        <w:rPr>
+          <w:rFonts w:cs="Courier New"/>
+          <w:i/>
+          <w:color w:val="A020F0"/>
+          <w:lang w:val="en-US"/>
+        </w:rPr>
+        <w:t>hu</w:t>
+      </w:r>
+      <w:proofErr w:type="spellEnd"/>
+      <w:r>
+        <w:rPr>
+          <w:rFonts w:cs="Courier New"/>
+          <w:i/>
+          <w:color w:val="A020F0"/>
+          <w:lang w:val="en-US"/>
+        </w:rPr>
+        <w:t>'</w:t>
+      </w:r>
+      <w:r>
+        <w:rPr>
+          <w:rFonts w:cs="Courier New"/>
+          <w:i/>
+          <w:color w:val="000000"/>
+          <w:lang w:val="en-US"/>
+        </w:rPr>
+        <w:t xml:space="preserve">}, </w:t>
+      </w:r>
+      <w:proofErr w:type="spellStart"/>
+      <w:r>
+        <w:rPr>
+          <w:rFonts w:cs="Courier New"/>
+          <w:i/>
+          <w:color w:val="000000"/>
+          <w:lang w:val="en-US"/>
+        </w:rPr>
+        <w:t>im</w:t>
+      </w:r>
+      <w:proofErr w:type="spellEnd"/>
+      <w:r>
+        <w:rPr>
+          <w:rFonts w:cs="Courier New"/>
+          <w:i/>
+          <w:color w:val="000000"/>
+          <w:lang w:val="en-US"/>
+        </w:rPr>
+        <w:t xml:space="preserve"> = </w:t>
+      </w:r>
+      <w:proofErr w:type="spellStart"/>
+      <w:r>
+        <w:rPr>
+          <w:rFonts w:cs="Courier New"/>
+          <w:i/>
+          <w:color w:val="000000"/>
+          <w:lang w:val="en-US"/>
+        </w:rPr>
+        <w:t>prnist</w:t>
+      </w:r>
+      <w:proofErr w:type="spellEnd"/>
+      <w:r>
+        <w:rPr>
+          <w:rFonts w:cs="Courier New"/>
+          <w:i/>
+          <w:color w:val="000000"/>
+          <w:lang w:val="en-US"/>
+        </w:rPr>
+        <w:t>([0:9],[1:1000]);</w:t>
+      </w:r>
+      <w:r>
+        <w:rPr>
+          <w:rFonts w:cs="Courier New"/>
+          <w:i/>
+          <w:color w:val="000000"/>
+          <w:lang w:val="en-US"/>
+        </w:rPr>
+        <w:br/>
+      </w:r>
+      <w:r>
+        <w:rPr>
+          <w:rFonts w:cs="Courier New"/>
+          <w:i/>
+          <w:color w:val="000000"/>
+          <w:lang w:val="en-US"/>
+        </w:rPr>
+        <w:br/>
+      </w:r>
+      <w:r>
+        <w:rPr>
+          <w:rFonts w:cs="Courier New"/>
+          <w:color w:val="000000"/>
+          <w:lang w:val="en-US"/>
+        </w:rPr>
+        <w:t xml:space="preserve">For size 200 the best </w:t>
+      </w:r>
+      <w:proofErr w:type="spellStart"/>
+      <w:r>
+        <w:rPr>
+          <w:rFonts w:cs="Courier New"/>
+          <w:color w:val="000000"/>
+          <w:lang w:val="en-US"/>
+        </w:rPr>
+        <w:t>paramatric</w:t>
+      </w:r>
+      <w:proofErr w:type="spellEnd"/>
+      <w:r>
+        <w:rPr>
+          <w:rFonts w:cs="Courier New"/>
+          <w:color w:val="000000"/>
+          <w:lang w:val="en-US"/>
+        </w:rPr>
+        <w:t xml:space="preserve"> classifier = </w:t>
+      </w:r>
+      <w:proofErr w:type="spellStart"/>
+      <w:r>
+        <w:rPr>
+          <w:rFonts w:cs="Courier New"/>
+          <w:color w:val="000000"/>
+          <w:lang w:val="en-US"/>
+        </w:rPr>
+        <w:t>fisherc</w:t>
+      </w:r>
+      <w:proofErr w:type="spellEnd"/>
+      <w:r>
+        <w:rPr>
+          <w:rFonts w:cs="Courier New"/>
+          <w:color w:val="000000"/>
+          <w:lang w:val="en-US"/>
+        </w:rPr>
+        <w:t xml:space="preserve">, with mean error = 0.654600 testing </w:t>
+      </w:r>
+      <w:proofErr w:type="spellStart"/>
+      <w:r>
+        <w:rPr>
+          <w:rFonts w:cs="Courier New"/>
+          <w:color w:val="000000"/>
+          <w:lang w:val="en-US"/>
+        </w:rPr>
+        <w:t>knnc</w:t>
+      </w:r>
+      <w:proofErr w:type="spellEnd"/>
+      <w:r>
+        <w:rPr>
+          <w:rFonts w:cs="Courier New"/>
+          <w:color w:val="000000"/>
+          <w:lang w:val="en-US"/>
+        </w:rPr>
+        <w:br/>
+        <w:t xml:space="preserve">For size 200 the best k = 20, with mean error = 0.626344 testing </w:t>
+      </w:r>
+      <w:proofErr w:type="spellStart"/>
+      <w:r>
+        <w:rPr>
+          <w:rFonts w:cs="Courier New"/>
+          <w:color w:val="000000"/>
+          <w:lang w:val="en-US"/>
+        </w:rPr>
+        <w:t>parzen</w:t>
+      </w:r>
+      <w:proofErr w:type="spellEnd"/>
+      <w:r>
+        <w:rPr>
+          <w:rFonts w:cs="Courier New"/>
+          <w:color w:val="000000"/>
+          <w:lang w:val="en-US"/>
+        </w:rPr>
+        <w:br/>
+        <w:t xml:space="preserve">For size 200 the best h = 1.562500e-02, with mean error = 0.632906 </w:t>
+      </w:r>
+    </w:p>
+    <w:p>
+      <w:pPr>
+        <w:tabs>
+          <w:tab w:val="left" w:pos="7973"/>
+        </w:tabs>
+        <w:rPr>
+          <w:rFonts w:cs="Courier New"/>
+          <w:color w:val="000000"/>
+          <w:lang w:val="en-US"/>
+        </w:rPr>
+      </w:pPr>
+      <w:r>
+        <w:rPr>
+          <w:rFonts w:cs="Courier New"/>
+          <w:color w:val="000000"/>
+          <w:lang w:val="en-US"/>
+        </w:rPr>
+        <w:t>For size 200 the mean error of the neural network classifier = 0.578919</w:t>
+      </w:r>
+      <w:r>
+        <w:rPr>
+          <w:rFonts w:cs="Courier New"/>
+          <w:color w:val="000000"/>
+          <w:lang w:val="en-US"/>
+        </w:rPr>
+        <w:br/>
+      </w:r>
+      <w:proofErr w:type="spellStart"/>
+      <w:r>
+        <w:rPr>
+          <w:rFonts w:cs="Courier New"/>
+          <w:color w:val="000000"/>
+          <w:lang w:val="en-US"/>
+        </w:rPr>
+        <w:t>AutoNeuralNet</w:t>
+      </w:r>
+      <w:proofErr w:type="spellEnd"/>
+      <w:r>
+        <w:rPr>
+          <w:rFonts w:cs="Courier New"/>
+          <w:color w:val="000000"/>
+          <w:lang w:val="en-US"/>
+        </w:rPr>
+        <w:t xml:space="preserve">, untrained  mapping   --&gt; </w:t>
+      </w:r>
+      <w:proofErr w:type="spellStart"/>
+      <w:r>
+        <w:rPr>
+          <w:rFonts w:cs="Courier New"/>
+          <w:color w:val="000000"/>
+          <w:lang w:val="en-US"/>
+        </w:rPr>
+        <w:t>neurc</w:t>
+      </w:r>
+      <w:proofErr w:type="spellEnd"/>
+    </w:p>
+    <w:p>
+      <w:pPr>
+        <w:tabs>
+          <w:tab w:val="left" w:pos="7973"/>
+        </w:tabs>
+        <w:rPr>
+          <w:rFonts w:cs="Courier New"/>
+          <w:i/>
+          <w:color w:val="000000"/>
+          <w:lang w:val="en-US"/>
+        </w:rPr>
+      </w:pPr>
+      <w:r>
+        <w:rPr>
+          <w:i/>
+          <w:lang w:val="en-US"/>
+        </w:rPr>
+        <w:t xml:space="preserve">- </w:t>
+      </w:r>
+      <w:r>
+        <w:rPr>
+          <w:rFonts w:cs="Courier New"/>
+          <w:i/>
+          <w:color w:val="000000"/>
+          <w:lang w:val="en-US"/>
+        </w:rPr>
+        <w:t>{</w:t>
+      </w:r>
+      <w:r>
+        <w:rPr>
+          <w:rFonts w:cs="Courier New"/>
+          <w:i/>
+          <w:color w:val="A020F0"/>
+          <w:lang w:val="en-US"/>
+        </w:rPr>
+        <w:t>'</w:t>
+      </w:r>
+      <w:proofErr w:type="spellStart"/>
+      <w:r>
+        <w:rPr>
+          <w:rFonts w:cs="Courier New"/>
+          <w:i/>
+          <w:color w:val="A020F0"/>
+          <w:lang w:val="en-US"/>
+        </w:rPr>
+        <w:t>zer</w:t>
+      </w:r>
+      <w:proofErr w:type="spellEnd"/>
+      <w:r>
+        <w:rPr>
+          <w:rFonts w:cs="Courier New"/>
+          <w:i/>
+          <w:color w:val="A020F0"/>
+          <w:lang w:val="en-US"/>
+        </w:rPr>
+        <w:t>'</w:t>
+      </w:r>
+      <w:r>
+        <w:rPr>
+          <w:rFonts w:cs="Courier New"/>
+          <w:i/>
+          <w:color w:val="000000"/>
+          <w:lang w:val="en-US"/>
+        </w:rPr>
+        <w:t xml:space="preserve">}, </w:t>
+      </w:r>
+      <w:proofErr w:type="spellStart"/>
+      <w:r>
+        <w:rPr>
+          <w:rFonts w:cs="Courier New"/>
+          <w:i/>
+          <w:color w:val="000000"/>
+          <w:lang w:val="en-US"/>
+        </w:rPr>
+        <w:t>im</w:t>
+      </w:r>
+      <w:proofErr w:type="spellEnd"/>
+      <w:r>
+        <w:rPr>
+          <w:rFonts w:cs="Courier New"/>
+          <w:i/>
+          <w:color w:val="000000"/>
+          <w:lang w:val="en-US"/>
+        </w:rPr>
+        <w:t xml:space="preserve"> = </w:t>
+      </w:r>
+      <w:proofErr w:type="spellStart"/>
+      <w:r>
+        <w:rPr>
+          <w:rFonts w:cs="Courier New"/>
+          <w:i/>
+          <w:color w:val="000000"/>
+          <w:lang w:val="en-US"/>
+        </w:rPr>
+        <w:t>prnist</w:t>
+      </w:r>
+      <w:proofErr w:type="spellEnd"/>
+      <w:r>
+        <w:rPr>
+          <w:rFonts w:cs="Courier New"/>
+          <w:i/>
+          <w:color w:val="000000"/>
+          <w:lang w:val="en-US"/>
+        </w:rPr>
+        <w:t>([0:9],[1:1000]);</w:t>
+      </w:r>
+      <w:r>
+        <w:rPr>
+          <w:rFonts w:cs="Courier New"/>
+          <w:i/>
+          <w:color w:val="000000"/>
+          <w:lang w:val="en-US"/>
+        </w:rPr>
+        <w:br/>
+      </w:r>
+      <w:r>
+        <w:rPr>
+          <w:rFonts w:cs="Courier New"/>
+          <w:i/>
+          <w:color w:val="000000"/>
+          <w:lang w:val="en-US"/>
+        </w:rPr>
+        <w:br/>
+      </w:r>
+      <w:r>
+        <w:rPr>
+          <w:rFonts w:cs="Courier New"/>
+          <w:i/>
+          <w:color w:val="000000"/>
+          <w:lang w:val="en-US"/>
+        </w:rPr>
+        <w:t xml:space="preserve">For size 200 the best </w:t>
+      </w:r>
+      <w:proofErr w:type="spellStart"/>
+      <w:r>
+        <w:rPr>
+          <w:rFonts w:cs="Courier New"/>
+          <w:i/>
+          <w:color w:val="000000"/>
+          <w:lang w:val="en-US"/>
+        </w:rPr>
+        <w:t>paramatric</w:t>
+      </w:r>
+      <w:proofErr w:type="spellEnd"/>
+      <w:r>
+        <w:rPr>
+          <w:rFonts w:cs="Courier New"/>
+          <w:i/>
+          <w:color w:val="000000"/>
+          <w:lang w:val="en-US"/>
+        </w:rPr>
+        <w:t xml:space="preserve"> classifier = </w:t>
+      </w:r>
+      <w:proofErr w:type="spellStart"/>
+      <w:r>
+        <w:rPr>
+          <w:rFonts w:cs="Courier New"/>
+          <w:i/>
+          <w:color w:val="000000"/>
+          <w:lang w:val="en-US"/>
+        </w:rPr>
+        <w:t>fishe</w:t>
+      </w:r>
+      <w:r>
+        <w:rPr>
+          <w:rFonts w:cs="Courier New"/>
+          <w:i/>
+          <w:color w:val="000000"/>
+          <w:lang w:val="en-US"/>
+        </w:rPr>
+        <w:t>rc</w:t>
+      </w:r>
+      <w:proofErr w:type="spellEnd"/>
+      <w:r>
+        <w:rPr>
+          <w:rFonts w:cs="Courier New"/>
+          <w:i/>
+          <w:color w:val="000000"/>
+          <w:lang w:val="en-US"/>
+        </w:rPr>
+        <w:t xml:space="preserve">, with mean error = 0.790837 </w:t>
+      </w:r>
+      <w:r>
+        <w:rPr>
+          <w:rFonts w:cs="Courier New"/>
+          <w:i/>
+          <w:color w:val="000000"/>
+          <w:lang w:val="en-US"/>
+        </w:rPr>
+        <w:t xml:space="preserve">testing </w:t>
+      </w:r>
+      <w:proofErr w:type="spellStart"/>
+      <w:r>
+        <w:rPr>
+          <w:rFonts w:cs="Courier New"/>
+          <w:i/>
+          <w:color w:val="000000"/>
+          <w:lang w:val="en-US"/>
+        </w:rPr>
+        <w:t>knnc</w:t>
+      </w:r>
+      <w:proofErr w:type="spellEnd"/>
+      <w:r>
+        <w:rPr>
+          <w:rFonts w:cs="Courier New"/>
+          <w:i/>
+          <w:color w:val="000000"/>
+          <w:lang w:val="en-US"/>
+        </w:rPr>
+        <w:br/>
+      </w:r>
+      <w:r>
+        <w:rPr>
+          <w:rFonts w:cs="Courier New"/>
+          <w:i/>
+          <w:color w:val="000000"/>
+          <w:lang w:val="en-US"/>
+        </w:rPr>
+        <w:t xml:space="preserve">For size 200 the best k = 7, with mean error = 0.793919 testing </w:t>
+      </w:r>
+      <w:proofErr w:type="spellStart"/>
+      <w:r>
+        <w:rPr>
+          <w:rFonts w:cs="Courier New"/>
+          <w:i/>
+          <w:color w:val="000000"/>
+          <w:lang w:val="en-US"/>
+        </w:rPr>
+        <w:t>parzen</w:t>
+      </w:r>
+      <w:proofErr w:type="spellEnd"/>
+      <w:r>
+        <w:rPr>
+          <w:rFonts w:cs="Courier New"/>
+          <w:i/>
+          <w:color w:val="000000"/>
+          <w:lang w:val="en-US"/>
+        </w:rPr>
+        <w:br/>
+      </w:r>
+      <w:r>
+        <w:rPr>
+          <w:rFonts w:cs="Courier New"/>
+          <w:i/>
+          <w:color w:val="000000"/>
+          <w:lang w:val="en-US"/>
+        </w:rPr>
+        <w:t xml:space="preserve">For size 200 the best h = 5.000000e-01, with mean error = 0.791669 </w:t>
+      </w:r>
+      <w:r>
+        <w:rPr>
+          <w:rFonts w:cs="Courier New"/>
+          <w:i/>
+          <w:color w:val="000000"/>
+          <w:lang w:val="en-US"/>
+        </w:rPr>
+        <w:br/>
+      </w:r>
+      <w:r>
+        <w:rPr>
+          <w:rFonts w:cs="Courier New"/>
+          <w:i/>
+          <w:color w:val="000000"/>
+          <w:lang w:val="en-US"/>
+        </w:rPr>
+        <w:t>For size 200 the mean error of the neural network classifier = 0.783744</w:t>
+      </w:r>
+      <w:r>
+        <w:rPr>
+          <w:rFonts w:cs="Courier New"/>
+          <w:i/>
+          <w:color w:val="000000"/>
+          <w:lang w:val="en-US"/>
+        </w:rPr>
+        <w:br/>
+      </w:r>
+      <w:proofErr w:type="spellStart"/>
+      <w:r>
+        <w:rPr>
+          <w:rFonts w:cs="Courier New"/>
+          <w:i/>
+          <w:color w:val="000000"/>
+          <w:lang w:val="en-US"/>
+        </w:rPr>
+        <w:t>AutoNeuralNet</w:t>
+      </w:r>
+      <w:proofErr w:type="spellEnd"/>
+      <w:r>
+        <w:rPr>
+          <w:rFonts w:cs="Courier New"/>
+          <w:i/>
+          <w:color w:val="000000"/>
+          <w:lang w:val="en-US"/>
+        </w:rPr>
+        <w:t xml:space="preserve">, untrained  mapping   --&gt; </w:t>
+      </w:r>
+      <w:proofErr w:type="spellStart"/>
+      <w:r>
+        <w:rPr>
+          <w:rFonts w:cs="Courier New"/>
+          <w:i/>
+          <w:color w:val="000000"/>
+          <w:lang w:val="en-US"/>
+        </w:rPr>
+        <w:t>neurc</w:t>
+      </w:r>
+      <w:proofErr w:type="spellEnd"/>
+      <w:r>
+        <w:rPr>
+          <w:rFonts w:cs="Courier New"/>
+          <w:i/>
+          <w:color w:val="000000"/>
+          <w:lang w:val="en-US"/>
+        </w:rPr>
+        <w:br/>
+      </w:r>
+    </w:p>
+    <w:p>
+      <w:pPr>
+        <w:tabs>
+          <w:tab w:val="left" w:pos="7973"/>
+        </w:tabs>
+        <w:rPr>
+          <w:rFonts w:ascii="Courier New" w:hAnsi="Courier New" w:cs="Courier New"/>
+          <w:i/>
+          <w:color w:val="000000"/>
+          <w:sz w:val="24"/>
+          <w:szCs w:val="24"/>
+          <w:lang w:val="en-US"/>
+        </w:rPr>
+      </w:pPr>
+      <w:r>
+        <w:rPr>
+          <w:rFonts w:ascii="Courier New" w:hAnsi="Courier New" w:cs="Courier New"/>
+          <w:i/>
+          <w:color w:val="000000"/>
+          <w:sz w:val="24"/>
+          <w:szCs w:val="24"/>
+          <w:lang w:val="en-US"/>
+        </w:rPr>
+        <w:br/>
+      </w:r>
+      <w:r>
+        <w:rPr>
+          <w:rFonts w:ascii="Courier New" w:hAnsi="Courier New" w:cs="Courier New"/>
+          <w:i/>
+          <w:color w:val="000000"/>
+          <w:sz w:val="24"/>
+          <w:szCs w:val="24"/>
+          <w:lang w:val="en-US"/>
+        </w:rPr>
+        <w:br/>
+      </w:r>
+    </w:p>
+    <w:p>
+      <w:pPr>
+        <w:tabs>
+          <w:tab w:val="left" w:pos="7973"/>
+        </w:tabs>
+        <w:rPr>
+          <w:lang w:val="en-US"/>
+        </w:rPr>
+      </w:pPr>
+      <w:r>
+        <w:rPr>
+          <w:lang w:val="en-US"/>
+        </w:rPr>
+        <w:br/>
+      </w:r>
+    </w:p>
+    <w:p>
+      <w:pPr>
+        <w:tabs>
+          <w:tab w:val="left" w:pos="7973"/>
+        </w:tabs>
+        <w:rPr>
+          <w:lang w:val="en-US"/>
+        </w:rPr>
+      </w:pPr>
       <w:r>
         <w:rPr>
           <w:lang w:val="en-US"/>

</xml_diff>

<commit_message>
update notes testen moments
</commit_message>
<xml_diff>
--- a/Notes.docx
+++ b/Notes.docx
@@ -2039,6 +2039,352 @@
         <w:t>neurc</w:t>
       </w:r>
       <w:proofErr w:type="spellEnd"/>
+    </w:p>
+    <w:p>
+      <w:pPr>
+        <w:tabs>
+          <w:tab w:val="left" w:pos="7973"/>
+        </w:tabs>
+        <w:rPr>
+          <w:rFonts w:cs="Courier New"/>
+          <w:i/>
+          <w:color w:val="000000"/>
+          <w:lang w:val="en-US"/>
+        </w:rPr>
+      </w:pPr>
+      <w:r>
+        <w:rPr>
+          <w:i/>
+          <w:lang w:val="en-US"/>
+        </w:rPr>
+        <w:t xml:space="preserve">- </w:t>
+      </w:r>
+      <w:r>
+        <w:rPr>
+          <w:rFonts w:cs="Courier New"/>
+          <w:i/>
+          <w:color w:val="000000"/>
+          <w:lang w:val="en-US"/>
+        </w:rPr>
+        <w:t>{</w:t>
+      </w:r>
+      <w:r>
+        <w:rPr>
+          <w:rFonts w:cs="Courier New"/>
+          <w:i/>
+          <w:color w:val="000000"/>
+          <w:lang w:val="en-US"/>
+        </w:rPr>
+        <w:t>'</w:t>
+      </w:r>
+      <w:r>
+        <w:rPr>
+          <w:rFonts w:cs="Courier New"/>
+          <w:i/>
+          <w:color w:val="A020F0"/>
+          <w:lang w:val="en-US"/>
+        </w:rPr>
+        <w:t xml:space="preserve"> </w:t>
+      </w:r>
+      <w:proofErr w:type="spellStart"/>
+      <w:r>
+        <w:rPr>
+          <w:rFonts w:cs="Courier New"/>
+          <w:i/>
+          <w:color w:val="A020F0"/>
+          <w:lang w:val="en-US"/>
+        </w:rPr>
+        <w:t>central</w:t>
+      </w:r>
+      <w:r>
+        <w:rPr>
+          <w:rFonts w:cs="Courier New"/>
+          <w:i/>
+          <w:color w:val="000000"/>
+          <w:lang w:val="en-US"/>
+        </w:rPr>
+        <w:t>',</w:t>
+      </w:r>
+      <w:r>
+        <w:rPr>
+          <w:rFonts w:cs="Courier New"/>
+          <w:i/>
+          <w:color w:val="A020F0"/>
+          <w:lang w:val="en-US"/>
+        </w:rPr>
+        <w:t>'hu</w:t>
+      </w:r>
+      <w:proofErr w:type="spellEnd"/>
+      <w:r>
+        <w:rPr>
+          <w:rFonts w:cs="Courier New"/>
+          <w:i/>
+          <w:color w:val="A020F0"/>
+          <w:lang w:val="en-US"/>
+        </w:rPr>
+        <w:t>'</w:t>
+      </w:r>
+      <w:r>
+        <w:rPr>
+          <w:rFonts w:cs="Courier New"/>
+          <w:i/>
+          <w:color w:val="000000"/>
+          <w:lang w:val="en-US"/>
+        </w:rPr>
+        <w:t xml:space="preserve">}, </w:t>
+      </w:r>
+      <w:proofErr w:type="spellStart"/>
+      <w:r>
+        <w:rPr>
+          <w:rFonts w:cs="Courier New"/>
+          <w:i/>
+          <w:color w:val="000000"/>
+          <w:lang w:val="en-US"/>
+        </w:rPr>
+        <w:t>im</w:t>
+      </w:r>
+      <w:proofErr w:type="spellEnd"/>
+      <w:r>
+        <w:rPr>
+          <w:rFonts w:cs="Courier New"/>
+          <w:i/>
+          <w:color w:val="000000"/>
+          <w:lang w:val="en-US"/>
+        </w:rPr>
+        <w:t xml:space="preserve"> = </w:t>
+      </w:r>
+      <w:proofErr w:type="spellStart"/>
+      <w:r>
+        <w:rPr>
+          <w:rFonts w:cs="Courier New"/>
+          <w:i/>
+          <w:color w:val="000000"/>
+          <w:lang w:val="en-US"/>
+        </w:rPr>
+        <w:t>prnist</w:t>
+      </w:r>
+      <w:proofErr w:type="spellEnd"/>
+      <w:r>
+        <w:rPr>
+          <w:rFonts w:cs="Courier New"/>
+          <w:i/>
+          <w:color w:val="000000"/>
+          <w:lang w:val="en-US"/>
+        </w:rPr>
+        <w:t>([0:9],[1:1000]);</w:t>
+      </w:r>
+      <w:r>
+        <w:rPr>
+          <w:rFonts w:cs="Courier New"/>
+          <w:i/>
+          <w:color w:val="000000"/>
+          <w:lang w:val="en-US"/>
+        </w:rPr>
+        <w:br/>
+      </w:r>
+      <w:r>
+        <w:rPr>
+          <w:rFonts w:cs="Courier New"/>
+          <w:i/>
+          <w:color w:val="000000"/>
+          <w:lang w:val="en-US"/>
+        </w:rPr>
+        <w:t xml:space="preserve">For size 200 the best </w:t>
+      </w:r>
+      <w:proofErr w:type="spellStart"/>
+      <w:r>
+        <w:rPr>
+          <w:rFonts w:cs="Courier New"/>
+          <w:i/>
+          <w:color w:val="000000"/>
+          <w:lang w:val="en-US"/>
+        </w:rPr>
+        <w:t>paramatric</w:t>
+      </w:r>
+      <w:proofErr w:type="spellEnd"/>
+      <w:r>
+        <w:rPr>
+          <w:rFonts w:cs="Courier New"/>
+          <w:i/>
+          <w:color w:val="000000"/>
+          <w:lang w:val="en-US"/>
+        </w:rPr>
+        <w:t xml:space="preserve"> classifier = </w:t>
+      </w:r>
+      <w:proofErr w:type="spellStart"/>
+      <w:r>
+        <w:rPr>
+          <w:rFonts w:cs="Courier New"/>
+          <w:i/>
+          <w:color w:val="000000"/>
+          <w:lang w:val="en-US"/>
+        </w:rPr>
+        <w:t>fishe</w:t>
+      </w:r>
+      <w:r>
+        <w:rPr>
+          <w:rFonts w:cs="Courier New"/>
+          <w:i/>
+          <w:color w:val="000000"/>
+          <w:lang w:val="en-US"/>
+        </w:rPr>
+        <w:t>rc</w:t>
+      </w:r>
+      <w:proofErr w:type="spellEnd"/>
+      <w:r>
+        <w:rPr>
+          <w:rFonts w:cs="Courier New"/>
+          <w:i/>
+          <w:color w:val="000000"/>
+          <w:lang w:val="en-US"/>
+        </w:rPr>
+        <w:t xml:space="preserve">, with mean error = 0.523369 </w:t>
+      </w:r>
+      <w:r>
+        <w:rPr>
+          <w:rFonts w:cs="Courier New"/>
+          <w:i/>
+          <w:color w:val="000000"/>
+          <w:lang w:val="en-US"/>
+        </w:rPr>
+        <w:t xml:space="preserve">testing </w:t>
+      </w:r>
+      <w:proofErr w:type="spellStart"/>
+      <w:r>
+        <w:rPr>
+          <w:rFonts w:cs="Courier New"/>
+          <w:i/>
+          <w:color w:val="000000"/>
+          <w:lang w:val="en-US"/>
+        </w:rPr>
+        <w:t>knnc</w:t>
+      </w:r>
+      <w:proofErr w:type="spellEnd"/>
+      <w:r>
+        <w:rPr>
+          <w:rFonts w:cs="Courier New"/>
+          <w:i/>
+          <w:color w:val="000000"/>
+          <w:lang w:val="en-US"/>
+        </w:rPr>
+        <w:br/>
+      </w:r>
+      <w:r>
+        <w:rPr>
+          <w:rFonts w:cs="Courier New"/>
+          <w:i/>
+          <w:color w:val="000000"/>
+          <w:lang w:val="en-US"/>
+        </w:rPr>
+        <w:t xml:space="preserve">For size 200 the best k = </w:t>
+      </w:r>
+      <w:r>
+        <w:rPr>
+          <w:rFonts w:cs="Courier New"/>
+          <w:i/>
+          <w:color w:val="000000"/>
+          <w:lang w:val="en-US"/>
+        </w:rPr>
+        <w:t xml:space="preserve">20, with mean error = 0.587006 </w:t>
+      </w:r>
+      <w:r>
+        <w:rPr>
+          <w:rFonts w:cs="Courier New"/>
+          <w:i/>
+          <w:color w:val="000000"/>
+          <w:lang w:val="en-US"/>
+        </w:rPr>
+        <w:t xml:space="preserve">testing </w:t>
+      </w:r>
+      <w:proofErr w:type="spellStart"/>
+      <w:r>
+        <w:rPr>
+          <w:rFonts w:cs="Courier New"/>
+          <w:i/>
+          <w:color w:val="000000"/>
+          <w:lang w:val="en-US"/>
+        </w:rPr>
+        <w:t>parzen</w:t>
+      </w:r>
+      <w:proofErr w:type="spellEnd"/>
+      <w:r>
+        <w:rPr>
+          <w:rFonts w:cs="Courier New"/>
+          <w:i/>
+          <w:color w:val="000000"/>
+          <w:lang w:val="en-US"/>
+        </w:rPr>
+        <w:br/>
+      </w:r>
+      <w:r>
+        <w:rPr>
+          <w:rFonts w:cs="Courier New"/>
+          <w:i/>
+          <w:color w:val="000000"/>
+          <w:lang w:val="en-US"/>
+        </w:rPr>
+        <w:t xml:space="preserve">For size 200 the best h = 4.500000e+00, with mean error = 0.607794 </w:t>
+      </w:r>
+      <w:r>
+        <w:rPr>
+          <w:rFonts w:cs="Courier New"/>
+          <w:i/>
+          <w:color w:val="000000"/>
+          <w:lang w:val="en-US"/>
+        </w:rPr>
+        <w:br/>
+      </w:r>
+      <w:r>
+        <w:rPr>
+          <w:rFonts w:cs="Courier New"/>
+          <w:i/>
+          <w:color w:val="000000"/>
+          <w:lang w:val="en-US"/>
+        </w:rPr>
+        <w:t>For size 200 the mean error of the neural network classifier = 0.640444</w:t>
+      </w:r>
+      <w:r>
+        <w:rPr>
+          <w:rFonts w:cs="Courier New"/>
+          <w:i/>
+          <w:color w:val="000000"/>
+          <w:lang w:val="en-US"/>
+        </w:rPr>
+        <w:br/>
+      </w:r>
+      <w:r>
+        <w:rPr>
+          <w:rFonts w:cs="Courier New"/>
+          <w:i/>
+          <w:color w:val="000000"/>
+          <w:lang w:val="en-US"/>
+        </w:rPr>
+        <w:t xml:space="preserve">Fisher, untrained  mapping   --&gt; </w:t>
+      </w:r>
+      <w:proofErr w:type="spellStart"/>
+      <w:r>
+        <w:rPr>
+          <w:rFonts w:cs="Courier New"/>
+          <w:i/>
+          <w:color w:val="000000"/>
+          <w:lang w:val="en-US"/>
+        </w:rPr>
+        <w:t>fisherc</w:t>
+      </w:r>
+      <w:proofErr w:type="spellEnd"/>
+    </w:p>
+    <w:p>
+      <w:pPr>
+        <w:tabs>
+          <w:tab w:val="left" w:pos="7973"/>
+        </w:tabs>
+        <w:rPr>
+          <w:rFonts w:cs="Courier New"/>
+          <w:i/>
+          <w:color w:val="000000"/>
+          <w:lang w:val="en-US"/>
+        </w:rPr>
+      </w:pPr>
       <w:r>
         <w:rPr>
           <w:rFonts w:cs="Courier New"/>

</xml_diff>

<commit_message>
commit notes from last week
</commit_message>
<xml_diff>
--- a/Notes.docx
+++ b/Notes.docx
@@ -2375,13 +2375,12 @@
     </w:p>
     <w:p>
       <w:pPr>
-        <w:tabs>
-          <w:tab w:val="left" w:pos="7973"/>
-        </w:tabs>
-        <w:rPr>
-          <w:rFonts w:cs="Courier New"/>
-          <w:i/>
-          <w:color w:val="000000"/>
+        <w:autoSpaceDE w:val="0"/>
+        <w:autoSpaceDN w:val="0"/>
+        <w:adjustRightInd w:val="0"/>
+        <w:spacing w:after="0" w:line="240" w:lineRule="auto"/>
+        <w:rPr>
+          <w:rFonts w:cs="Courier New"/>
           <w:lang w:val="en-US"/>
         </w:rPr>
       </w:pPr>
@@ -2392,8 +2391,334 @@
           <w:color w:val="000000"/>
           <w:lang w:val="en-US"/>
         </w:rPr>
-        <w:br/>
-      </w:r>
+        <w:t>----------------------------</w:t>
+      </w:r>
+      <w:r>
+        <w:rPr>
+          <w:rFonts w:cs="Courier New"/>
+          <w:i/>
+          <w:color w:val="000000"/>
+          <w:lang w:val="en-US"/>
+        </w:rPr>
+        <w:br/>
+      </w:r>
+      <w:r>
+        <w:rPr>
+          <w:rFonts w:cs="Courier New"/>
+          <w:color w:val="000000"/>
+          <w:lang w:val="en-US"/>
+        </w:rPr>
+        <w:t>type = {</w:t>
+      </w:r>
+      <w:r>
+        <w:rPr>
+          <w:rFonts w:cs="Courier New"/>
+          <w:color w:val="A020F0"/>
+          <w:lang w:val="en-US"/>
+        </w:rPr>
+        <w:t>'none'</w:t>
+      </w:r>
+      <w:r>
+        <w:rPr>
+          <w:rFonts w:cs="Courier New"/>
+          <w:color w:val="000000"/>
+          <w:lang w:val="en-US"/>
+        </w:rPr>
+        <w:t>}, moments = [1 0; 0 1;1 1;2 1;1 2;0 2; 2 0])</w:t>
+      </w:r>
+    </w:p>
+    <w:p>
+      <w:pPr>
+        <w:autoSpaceDE w:val="0"/>
+        <w:autoSpaceDN w:val="0"/>
+        <w:adjustRightInd w:val="0"/>
+        <w:spacing w:after="0" w:line="240" w:lineRule="auto"/>
+        <w:rPr>
+          <w:rFonts w:cs="Courier New"/>
+          <w:lang w:val="en-US"/>
+        </w:rPr>
+      </w:pPr>
+      <w:r>
+        <w:rPr>
+          <w:rFonts w:cs="Courier New"/>
+          <w:lang w:val="en-US"/>
+        </w:rPr>
+        <w:t xml:space="preserve">For size 200 the best </w:t>
+      </w:r>
+      <w:proofErr w:type="spellStart"/>
+      <w:r>
+        <w:rPr>
+          <w:rFonts w:cs="Courier New"/>
+          <w:lang w:val="en-US"/>
+        </w:rPr>
+        <w:t>paramatric</w:t>
+      </w:r>
+      <w:proofErr w:type="spellEnd"/>
+      <w:r>
+        <w:rPr>
+          <w:rFonts w:cs="Courier New"/>
+          <w:lang w:val="en-US"/>
+        </w:rPr>
+        <w:t xml:space="preserve"> classifier = </w:t>
+      </w:r>
+      <w:proofErr w:type="spellStart"/>
+      <w:r>
+        <w:rPr>
+          <w:rFonts w:cs="Courier New"/>
+          <w:lang w:val="en-US"/>
+        </w:rPr>
+        <w:t>qdc</w:t>
+      </w:r>
+      <w:proofErr w:type="spellEnd"/>
+      <w:r>
+        <w:rPr>
+          <w:rFonts w:cs="Courier New"/>
+          <w:lang w:val="en-US"/>
+        </w:rPr>
+        <w:t xml:space="preserve">, with mean error = 0.250956 </w:t>
+      </w:r>
+      <w:r>
+        <w:rPr>
+          <w:rFonts w:cs="Courier New"/>
+          <w:lang w:val="en-US"/>
+        </w:rPr>
+        <w:br/>
+      </w:r>
+      <w:r>
+        <w:rPr>
+          <w:rFonts w:cs="Courier New"/>
+          <w:lang w:val="en-US"/>
+        </w:rPr>
+        <w:t>For size 200 the best k =</w:t>
+      </w:r>
+      <w:r>
+        <w:rPr>
+          <w:rFonts w:cs="Courier New"/>
+          <w:lang w:val="en-US"/>
+        </w:rPr>
+        <w:t xml:space="preserve"> 9, with mean error = 0.433937 </w:t>
+      </w:r>
+      <w:r>
+        <w:rPr>
+          <w:rFonts w:cs="Courier New"/>
+          <w:lang w:val="en-US"/>
+        </w:rPr>
+        <w:t xml:space="preserve">testing </w:t>
+      </w:r>
+      <w:proofErr w:type="spellStart"/>
+      <w:r>
+        <w:rPr>
+          <w:rFonts w:cs="Courier New"/>
+          <w:lang w:val="en-US"/>
+        </w:rPr>
+        <w:t>parzen</w:t>
+      </w:r>
+      <w:proofErr w:type="spellEnd"/>
+      <w:r>
+        <w:rPr>
+          <w:rFonts w:cs="Courier New"/>
+          <w:lang w:val="en-US"/>
+        </w:rPr>
+        <w:br/>
+      </w:r>
+      <w:r>
+        <w:rPr>
+          <w:rFonts w:cs="Courier New"/>
+          <w:lang w:val="en-US"/>
+        </w:rPr>
+        <w:t xml:space="preserve">For size 200 the best h = 4.500000e+00, with mean error = 0.884750 </w:t>
+      </w:r>
+    </w:p>
+    <w:p>
+      <w:pPr>
+        <w:autoSpaceDE w:val="0"/>
+        <w:autoSpaceDN w:val="0"/>
+        <w:adjustRightInd w:val="0"/>
+        <w:spacing w:after="0" w:line="240" w:lineRule="auto"/>
+        <w:rPr>
+          <w:rFonts w:cs="Courier New"/>
+          <w:lang w:val="en-US"/>
+        </w:rPr>
+      </w:pPr>
+      <w:r>
+        <w:rPr>
+          <w:rFonts w:cs="Courier New"/>
+          <w:lang w:val="en-US"/>
+        </w:rPr>
+        <w:t>For size 200 the mean error of the neural network classifier = 0.223856</w:t>
+      </w:r>
+    </w:p>
+    <w:p>
+      <w:pPr>
+        <w:autoSpaceDE w:val="0"/>
+        <w:autoSpaceDN w:val="0"/>
+        <w:adjustRightInd w:val="0"/>
+        <w:spacing w:after="0" w:line="240" w:lineRule="auto"/>
+        <w:rPr>
+          <w:rFonts w:cs="Courier New"/>
+          <w:color w:val="000000"/>
+          <w:lang w:val="en-US"/>
+        </w:rPr>
+      </w:pPr>
+      <w:proofErr w:type="spellStart"/>
+      <w:r>
+        <w:rPr>
+          <w:rFonts w:cs="Courier New"/>
+          <w:lang w:val="en-US"/>
+        </w:rPr>
+        <w:t>AutoNeuralNet</w:t>
+      </w:r>
+      <w:proofErr w:type="spellEnd"/>
+      <w:r>
+        <w:rPr>
+          <w:rFonts w:cs="Courier New"/>
+          <w:lang w:val="en-US"/>
+        </w:rPr>
+        <w:t xml:space="preserve">, untrained  mapping   --&gt; </w:t>
+      </w:r>
+      <w:proofErr w:type="spellStart"/>
+      <w:r>
+        <w:rPr>
+          <w:rFonts w:cs="Courier New"/>
+          <w:lang w:val="en-US"/>
+        </w:rPr>
+        <w:t>neurc</w:t>
+      </w:r>
+      <w:proofErr w:type="spellEnd"/>
+      <w:r>
+        <w:rPr>
+          <w:rFonts w:cs="Courier New"/>
+          <w:lang w:val="en-US"/>
+        </w:rPr>
+        <w:br/>
+      </w:r>
+      <w:r>
+        <w:rPr>
+          <w:rFonts w:cs="Courier New"/>
+          <w:lang w:val="en-US"/>
+        </w:rPr>
+        <w:br/>
+        <w:t>---------------------------------</w:t>
+      </w:r>
+      <w:r>
+        <w:rPr>
+          <w:rFonts w:cs="Courier New"/>
+          <w:lang w:val="en-US"/>
+        </w:rPr>
+        <w:br/>
+      </w:r>
+      <w:r>
+        <w:rPr>
+          <w:rFonts w:cs="Courier New"/>
+          <w:color w:val="000000"/>
+          <w:lang w:val="en-US"/>
+        </w:rPr>
+        <w:t>type = {</w:t>
+      </w:r>
+      <w:r>
+        <w:rPr>
+          <w:rFonts w:cs="Courier New"/>
+          <w:color w:val="A020F0"/>
+          <w:lang w:val="en-US"/>
+        </w:rPr>
+        <w:t>'none'</w:t>
+      </w:r>
+      <w:r>
+        <w:rPr>
+          <w:rFonts w:cs="Courier New"/>
+          <w:color w:val="000000"/>
+          <w:lang w:val="en-US"/>
+        </w:rPr>
+        <w:t>}; moments = sets = {[0 1 2 3 4],[0 1 2 3 4]};</w:t>
+      </w:r>
+      <w:r>
+        <w:rPr>
+          <w:rFonts w:cs="Courier New"/>
+          <w:color w:val="000000"/>
+          <w:lang w:val="en-US"/>
+        </w:rPr>
+        <w:br/>
+      </w:r>
+      <w:r>
+        <w:rPr>
+          <w:rFonts w:cs="Courier New"/>
+          <w:color w:val="000000"/>
+          <w:lang w:val="en-US"/>
+        </w:rPr>
+        <w:t xml:space="preserve">For size 200 the best </w:t>
+      </w:r>
+      <w:proofErr w:type="spellStart"/>
+      <w:r>
+        <w:rPr>
+          <w:rFonts w:cs="Courier New"/>
+          <w:color w:val="000000"/>
+          <w:lang w:val="en-US"/>
+        </w:rPr>
+        <w:t>paramatric</w:t>
+      </w:r>
+      <w:proofErr w:type="spellEnd"/>
+      <w:r>
+        <w:rPr>
+          <w:rFonts w:cs="Courier New"/>
+          <w:color w:val="000000"/>
+          <w:lang w:val="en-US"/>
+        </w:rPr>
+        <w:t xml:space="preserve"> classifier = </w:t>
+      </w:r>
+      <w:proofErr w:type="spellStart"/>
+      <w:r>
+        <w:rPr>
+          <w:rFonts w:cs="Courier New"/>
+          <w:color w:val="000000"/>
+          <w:lang w:val="en-US"/>
+        </w:rPr>
+        <w:t>qdc</w:t>
+      </w:r>
+      <w:proofErr w:type="spellEnd"/>
+      <w:r>
+        <w:rPr>
+          <w:rFonts w:cs="Courier New"/>
+          <w:color w:val="000000"/>
+          <w:lang w:val="en-US"/>
+        </w:rPr>
+        <w:t xml:space="preserve">, with mean error = 0.130431 </w:t>
+      </w:r>
+    </w:p>
+    <w:p>
+      <w:pPr>
+        <w:autoSpaceDE w:val="0"/>
+        <w:autoSpaceDN w:val="0"/>
+        <w:adjustRightInd w:val="0"/>
+        <w:spacing w:after="0" w:line="240" w:lineRule="auto"/>
+        <w:rPr>
+          <w:rFonts w:cs="Courier New"/>
+          <w:lang w:val="en-US"/>
+        </w:rPr>
+      </w:pPr>
+    </w:p>
+    <w:p>
+      <w:pPr>
+        <w:autoSpaceDE w:val="0"/>
+        <w:autoSpaceDN w:val="0"/>
+        <w:adjustRightInd w:val="0"/>
+        <w:spacing w:after="0" w:line="240" w:lineRule="auto"/>
+        <w:rPr>
+          <w:rFonts w:cs="Courier New"/>
+          <w:lang w:val="en-US"/>
+        </w:rPr>
+      </w:pPr>
+    </w:p>
+    <w:p>
+      <w:pPr>
+        <w:autoSpaceDE w:val="0"/>
+        <w:autoSpaceDN w:val="0"/>
+        <w:adjustRightInd w:val="0"/>
+        <w:spacing w:after="0" w:line="240" w:lineRule="auto"/>
+        <w:rPr>
+          <w:rFonts w:cs="Courier New"/>
+          <w:lang w:val="en-US"/>
+        </w:rPr>
+      </w:pPr>
     </w:p>
     <w:p>
       <w:pPr>
@@ -2401,32 +2726,17 @@
           <w:tab w:val="left" w:pos="7973"/>
         </w:tabs>
         <w:rPr>
-          <w:rFonts w:ascii="Courier New" w:hAnsi="Courier New" w:cs="Courier New"/>
-          <w:i/>
-          <w:color w:val="000000"/>
-          <w:sz w:val="24"/>
-          <w:szCs w:val="24"/>
+          <w:rFonts w:cs="Courier New"/>
+          <w:i/>
+          <w:color w:val="000000"/>
           <w:lang w:val="en-US"/>
         </w:rPr>
       </w:pPr>
       <w:r>
         <w:rPr>
-          <w:rFonts w:ascii="Courier New" w:hAnsi="Courier New" w:cs="Courier New"/>
-          <w:i/>
-          <w:color w:val="000000"/>
-          <w:sz w:val="24"/>
-          <w:szCs w:val="24"/>
-          <w:lang w:val="en-US"/>
-        </w:rPr>
-        <w:br/>
-      </w:r>
-      <w:r>
-        <w:rPr>
-          <w:rFonts w:ascii="Courier New" w:hAnsi="Courier New" w:cs="Courier New"/>
-          <w:i/>
-          <w:color w:val="000000"/>
-          <w:sz w:val="24"/>
-          <w:szCs w:val="24"/>
+          <w:rFonts w:cs="Courier New"/>
+          <w:i/>
+          <w:color w:val="000000"/>
           <w:lang w:val="en-US"/>
         </w:rPr>
         <w:br/>
@@ -2438,13 +2748,51 @@
           <w:tab w:val="left" w:pos="7973"/>
         </w:tabs>
         <w:rPr>
+          <w:rFonts w:ascii="Courier New" w:hAnsi="Courier New" w:cs="Courier New"/>
+          <w:i/>
+          <w:color w:val="000000"/>
+          <w:sz w:val="24"/>
+          <w:szCs w:val="24"/>
           <w:lang w:val="en-US"/>
         </w:rPr>
       </w:pPr>
       <w:r>
         <w:rPr>
-          <w:lang w:val="en-US"/>
-        </w:rPr>
+          <w:rFonts w:ascii="Courier New" w:hAnsi="Courier New" w:cs="Courier New"/>
+          <w:i/>
+          <w:color w:val="000000"/>
+          <w:sz w:val="24"/>
+          <w:szCs w:val="24"/>
+          <w:lang w:val="en-US"/>
+        </w:rPr>
+        <w:br/>
+      </w:r>
+      <w:r>
+        <w:rPr>
+          <w:rFonts w:ascii="Courier New" w:hAnsi="Courier New" w:cs="Courier New"/>
+          <w:i/>
+          <w:color w:val="000000"/>
+          <w:sz w:val="24"/>
+          <w:szCs w:val="24"/>
+          <w:lang w:val="en-US"/>
+        </w:rPr>
+        <w:br/>
+      </w:r>
+    </w:p>
+    <w:p>
+      <w:pPr>
+        <w:tabs>
+          <w:tab w:val="left" w:pos="7973"/>
+        </w:tabs>
+        <w:rPr>
+          <w:lang w:val="en-US"/>
+        </w:rPr>
+      </w:pPr>
+      <w:r>
+        <w:rPr>
+          <w:lang w:val="en-US"/>
+        </w:rPr>
+        <w:lastRenderedPageBreak/>
         <w:br/>
       </w:r>
     </w:p>

</xml_diff>

<commit_message>
small change to notes.
</commit_message>
<xml_diff>
--- a/Notes.docx
+++ b/Notes.docx
@@ -2683,6 +2683,306 @@
         </w:rPr>
         <w:t xml:space="preserve">, with mean error = 0.130431 </w:t>
       </w:r>
+      <w:r>
+        <w:rPr>
+          <w:rFonts w:cs="Courier New"/>
+          <w:color w:val="000000"/>
+          <w:lang w:val="en-US"/>
+        </w:rPr>
+        <w:br/>
+      </w:r>
+      <w:r>
+        <w:rPr>
+          <w:rFonts w:cs="Courier New"/>
+          <w:color w:val="000000"/>
+          <w:lang w:val="en-US"/>
+        </w:rPr>
+        <w:t>For size 200 the best k = 11, with mean error = 0.655375</w:t>
+      </w:r>
+      <w:r>
+        <w:rPr>
+          <w:rFonts w:cs="Courier New"/>
+          <w:color w:val="000000"/>
+          <w:lang w:val="en-US"/>
+        </w:rPr>
+        <w:br/>
+      </w:r>
+      <w:r>
+        <w:rPr>
+          <w:rFonts w:cs="Courier New"/>
+          <w:color w:val="000000"/>
+          <w:lang w:val="en-US"/>
+        </w:rPr>
+        <w:t xml:space="preserve">For size 200 the best h = 1, with mean error = 0.899975 </w:t>
+      </w:r>
+    </w:p>
+    <w:p>
+      <w:pPr>
+        <w:autoSpaceDE w:val="0"/>
+        <w:autoSpaceDN w:val="0"/>
+        <w:adjustRightInd w:val="0"/>
+        <w:spacing w:after="0" w:line="240" w:lineRule="auto"/>
+        <w:rPr>
+          <w:rFonts w:cs="Courier New"/>
+          <w:color w:val="000000"/>
+          <w:lang w:val="en-US"/>
+        </w:rPr>
+      </w:pPr>
+      <w:r>
+        <w:rPr>
+          <w:rFonts w:cs="Courier New"/>
+          <w:color w:val="000000"/>
+          <w:lang w:val="en-US"/>
+        </w:rPr>
+        <w:t>For size 200 the mean error of the neural network classifier = 0.250156</w:t>
+      </w:r>
+    </w:p>
+    <w:p>
+      <w:pPr>
+        <w:autoSpaceDE w:val="0"/>
+        <w:autoSpaceDN w:val="0"/>
+        <w:adjustRightInd w:val="0"/>
+        <w:spacing w:after="0" w:line="240" w:lineRule="auto"/>
+        <w:rPr>
+          <w:rFonts w:cs="Courier New"/>
+          <w:color w:val="000000"/>
+          <w:lang w:val="en-US"/>
+        </w:rPr>
+      </w:pPr>
+      <w:r>
+        <w:rPr>
+          <w:rFonts w:cs="Courier New"/>
+          <w:color w:val="000000"/>
+          <w:lang w:val="en-US"/>
+        </w:rPr>
+        <w:t xml:space="preserve">Bayes-Normal-2, untrained  mapping   --&gt; </w:t>
+      </w:r>
+      <w:proofErr w:type="spellStart"/>
+      <w:r>
+        <w:rPr>
+          <w:rFonts w:cs="Courier New"/>
+          <w:color w:val="000000"/>
+          <w:lang w:val="en-US"/>
+        </w:rPr>
+        <w:t>qdc</w:t>
+      </w:r>
+      <w:proofErr w:type="spellEnd"/>
+      <w:r>
+        <w:rPr>
+          <w:rFonts w:cs="Courier New"/>
+          <w:color w:val="000000"/>
+          <w:lang w:val="en-US"/>
+        </w:rPr>
+        <w:br/>
+      </w:r>
+      <w:r>
+        <w:rPr>
+          <w:rFonts w:cs="Courier New"/>
+          <w:color w:val="000000"/>
+          <w:lang w:val="en-US"/>
+        </w:rPr>
+        <w:br/>
+      </w:r>
+      <w:r>
+        <w:rPr>
+          <w:rFonts w:cs="Courier New"/>
+          <w:color w:val="000000"/>
+          <w:lang w:val="en-US"/>
+        </w:rPr>
+        <w:t>type = {</w:t>
+      </w:r>
+      <w:r>
+        <w:rPr>
+          <w:rFonts w:cs="Courier New"/>
+          <w:color w:val="A020F0"/>
+          <w:lang w:val="en-US"/>
+        </w:rPr>
+        <w:t>'none'</w:t>
+      </w:r>
+      <w:r>
+        <w:rPr>
+          <w:rFonts w:cs="Courier New"/>
+          <w:color w:val="000000"/>
+          <w:lang w:val="en-US"/>
+        </w:rPr>
+        <w:t>}; moments = sets = {[0 1 2 3 4</w:t>
+      </w:r>
+      <w:r>
+        <w:rPr>
+          <w:rFonts w:cs="Courier New"/>
+          <w:color w:val="000000"/>
+          <w:lang w:val="en-US"/>
+        </w:rPr>
+        <w:t xml:space="preserve"> 5 6 7 8</w:t>
+      </w:r>
+      <w:r>
+        <w:rPr>
+          <w:rFonts w:cs="Courier New"/>
+          <w:color w:val="000000"/>
+          <w:lang w:val="en-US"/>
+        </w:rPr>
+        <w:t>],[0 1 2 3 4</w:t>
+      </w:r>
+      <w:r>
+        <w:rPr>
+          <w:rFonts w:cs="Courier New"/>
+          <w:color w:val="000000"/>
+          <w:lang w:val="en-US"/>
+        </w:rPr>
+        <w:t xml:space="preserve"> 5 6 7 8</w:t>
+      </w:r>
+      <w:r>
+        <w:rPr>
+          <w:rFonts w:cs="Courier New"/>
+          <w:color w:val="000000"/>
+          <w:lang w:val="en-US"/>
+        </w:rPr>
+        <w:t>]};</w:t>
+      </w:r>
+      <w:r>
+        <w:rPr>
+          <w:rFonts w:cs="Courier New"/>
+          <w:color w:val="000000"/>
+          <w:lang w:val="en-US"/>
+        </w:rPr>
+        <w:br/>
+      </w:r>
+      <w:r>
+        <w:rPr>
+          <w:rFonts w:cs="Courier New"/>
+          <w:color w:val="000000"/>
+          <w:lang w:val="en-US"/>
+        </w:rPr>
+        <w:t xml:space="preserve">For size 200 the best </w:t>
+      </w:r>
+      <w:proofErr w:type="spellStart"/>
+      <w:r>
+        <w:rPr>
+          <w:rFonts w:cs="Courier New"/>
+          <w:color w:val="000000"/>
+          <w:lang w:val="en-US"/>
+        </w:rPr>
+        <w:t>paramatric</w:t>
+      </w:r>
+      <w:proofErr w:type="spellEnd"/>
+      <w:r>
+        <w:rPr>
+          <w:rFonts w:cs="Courier New"/>
+          <w:color w:val="000000"/>
+          <w:lang w:val="en-US"/>
+        </w:rPr>
+        <w:t xml:space="preserve"> classifier = </w:t>
+      </w:r>
+      <w:proofErr w:type="spellStart"/>
+      <w:r>
+        <w:rPr>
+          <w:rFonts w:cs="Courier New"/>
+          <w:color w:val="000000"/>
+          <w:lang w:val="en-US"/>
+        </w:rPr>
+        <w:t>fisherc</w:t>
+      </w:r>
+      <w:proofErr w:type="spellEnd"/>
+      <w:r>
+        <w:rPr>
+          <w:rFonts w:cs="Courier New"/>
+          <w:color w:val="000000"/>
+          <w:lang w:val="en-US"/>
+        </w:rPr>
+        <w:t>, with mean error = 0.238594</w:t>
+      </w:r>
+      <w:r>
+        <w:rPr>
+          <w:rFonts w:cs="Courier New"/>
+          <w:color w:val="000000"/>
+          <w:lang w:val="en-US"/>
+        </w:rPr>
+        <w:br/>
+      </w:r>
+      <w:r>
+        <w:rPr>
+          <w:rFonts w:cs="Courier New"/>
+          <w:color w:val="000000"/>
+          <w:lang w:val="en-US"/>
+        </w:rPr>
+        <w:t>For size 200 the best k = 7, with mean error = 0.687225</w:t>
+      </w:r>
+      <w:r>
+        <w:rPr>
+          <w:rFonts w:cs="Courier New"/>
+          <w:color w:val="000000"/>
+          <w:lang w:val="en-US"/>
+        </w:rPr>
+        <w:br/>
+      </w:r>
+      <w:r>
+        <w:rPr>
+          <w:rFonts w:cs="Courier New"/>
+          <w:color w:val="000000"/>
+          <w:lang w:val="en-US"/>
+        </w:rPr>
+        <w:t xml:space="preserve">For size 200 the best h = 1, with mean error = 0.899950 </w:t>
+      </w:r>
+    </w:p>
+    <w:p>
+      <w:pPr>
+        <w:autoSpaceDE w:val="0"/>
+        <w:autoSpaceDN w:val="0"/>
+        <w:adjustRightInd w:val="0"/>
+        <w:spacing w:after="0" w:line="240" w:lineRule="auto"/>
+        <w:rPr>
+          <w:rFonts w:cs="Courier New"/>
+          <w:color w:val="000000"/>
+          <w:lang w:val="en-US"/>
+        </w:rPr>
+      </w:pPr>
+      <w:r>
+        <w:rPr>
+          <w:rFonts w:cs="Courier New"/>
+          <w:color w:val="000000"/>
+          <w:lang w:val="en-US"/>
+        </w:rPr>
+        <w:t>For size 200 the mean error of the neural network classifier = 0.404406</w:t>
+      </w:r>
+    </w:p>
+    <w:p>
+      <w:pPr>
+        <w:autoSpaceDE w:val="0"/>
+        <w:autoSpaceDN w:val="0"/>
+        <w:adjustRightInd w:val="0"/>
+        <w:spacing w:after="0" w:line="240" w:lineRule="auto"/>
+        <w:rPr>
+          <w:rFonts w:cs="Courier New"/>
+          <w:color w:val="000000"/>
+          <w:lang w:val="en-US"/>
+        </w:rPr>
+      </w:pPr>
+      <w:r>
+        <w:rPr>
+          <w:rFonts w:cs="Courier New"/>
+          <w:color w:val="000000"/>
+          <w:lang w:val="en-US"/>
+        </w:rPr>
+        <w:t xml:space="preserve">Fisher, untrained  mapping   --&gt; </w:t>
+      </w:r>
+      <w:proofErr w:type="spellStart"/>
+      <w:r>
+        <w:rPr>
+          <w:rFonts w:cs="Courier New"/>
+          <w:color w:val="000000"/>
+          <w:lang w:val="en-US"/>
+        </w:rPr>
+        <w:t>fisherc</w:t>
+      </w:r>
+      <w:proofErr w:type="spellEnd"/>
+      <w:r>
+        <w:rPr>
+          <w:rFonts w:cs="Courier New"/>
+          <w:color w:val="000000"/>
+          <w:lang w:val="en-US"/>
+        </w:rPr>
+        <w:br/>
+      </w:r>
     </w:p>
     <w:p>
       <w:pPr>
@@ -2792,7 +3092,6 @@
         <w:rPr>
           <w:lang w:val="en-US"/>
         </w:rPr>
-        <w:lastRenderedPageBreak/>
         <w:br/>
       </w:r>
     </w:p>

</xml_diff>